<commit_message>
Upgrade to version 1.2.5
</commit_message>
<xml_diff>
--- a/PathosCore/src/Report/Default Fail Template.docx
+++ b/PathosCore/src/Report/Default Fail Template.docx
@@ -2,6 +2,8 @@
 <file path=word/document.xml><?xml version="1.0" encoding="utf-8"?>
 <w:document xmlns:wpc="http://schemas.microsoft.com/office/word/2010/wordprocessingCanvas" xmlns:mo="http://schemas.microsoft.com/office/mac/office/2008/main" xmlns:mc="http://schemas.openxmlformats.org/markup-compatibility/2006" xmlns:mv="urn:schemas-microsoft-com:mac:vml" xmlns:o="urn:schemas-microsoft-com:office:office" xmlns:r="http://schemas.openxmlformats.org/officeDocument/2006/relationships" xmlns:m="http://schemas.openxmlformats.org/officeDocument/2006/math" xmlns:v="urn:schemas-microsoft-com:vml" xmlns:wp14="http://schemas.microsoft.com/office/word/2010/wordprocessingDrawing" xmlns:wp="http://schemas.openxmlformats.org/drawingml/2006/wordprocessingDrawing" xmlns:w10="urn:schemas-microsoft-com:office:word" xmlns:w="http://schemas.openxmlformats.org/wordprocessingml/2006/main" xmlns:w14="http://schemas.microsoft.com/office/word/2010/wordml" xmlns:wpg="http://schemas.microsoft.com/office/word/2010/wordprocessingGroup" xmlns:wpi="http://schemas.microsoft.com/office/word/2010/wordprocessingInk" xmlns:wne="http://schemas.microsoft.com/office/word/2006/wordml" xmlns:wps="http://schemas.microsoft.com/office/word/2010/wordprocessingShape" mc:Ignorable="w14 wp14">
   <w:body>
+    <w:bookmarkStart w:id="0" w:name="_GoBack"/>
+    <w:bookmarkEnd w:id="0"/>
     <w:p>
       <w:r>
         <w:rPr>
@@ -1887,8 +1889,6 @@
         </w:rPr>
         <w:tab/>
       </w:r>
-      <w:bookmarkStart w:id="0" w:name="_GoBack"/>
-      <w:bookmarkEnd w:id="0"/>
     </w:p>
     <w:p>
       <w:pPr>
@@ -1957,7 +1957,7 @@
           <w:szCs w:val="18"/>
           <w:lang w:val="en-AU"/>
         </w:rPr>
-        <w:t>31-Aug-2015 9:49 am</w:t>
+        <w:t>20-Jan-2016 6:04 pm</w:t>
       </w:r>
       <w:r>
         <w:rPr>
@@ -2612,7 +2612,7 @@
         <w:color w:val="808080"/>
         <w:sz w:val="18"/>
       </w:rPr>
-      <w:t>31-Aug-15 9:49 AM</w:t>
+      <w:t>20-Jan-16 6:04 PM</w:t>
     </w:r>
     <w:r>
       <w:rPr>
@@ -2664,24 +2664,21 @@
     </w:pPr>
     <w:r>
       <w:rPr>
-        <w:rFonts w:ascii="Calibri" w:hAnsi="Calibri" w:cs="Calibri"/>
         <w:noProof/>
-        <w:sz w:val="28"/>
-        <w:szCs w:val="28"/>
       </w:rPr>
       <w:drawing>
-        <wp:anchor distT="0" distB="0" distL="114300" distR="114300" simplePos="0" relativeHeight="251662336" behindDoc="0" locked="0" layoutInCell="1" allowOverlap="1" wp14:anchorId="3BCF3CDF" wp14:editId="05C1E29F">
+        <wp:anchor distT="0" distB="0" distL="114300" distR="114300" simplePos="0" relativeHeight="251663360" behindDoc="0" locked="0" layoutInCell="1" allowOverlap="1" wp14:anchorId="609A30A5" wp14:editId="16490FD9">
           <wp:simplePos x="0" y="0"/>
-          <wp:positionH relativeFrom="column">
-            <wp:posOffset>114300</wp:posOffset>
+          <wp:positionH relativeFrom="margin">
+            <wp:posOffset>-228600</wp:posOffset>
           </wp:positionH>
-          <wp:positionV relativeFrom="paragraph">
-            <wp:posOffset>-241300</wp:posOffset>
+          <wp:positionV relativeFrom="margin">
+            <wp:posOffset>-914400</wp:posOffset>
           </wp:positionV>
-          <wp:extent cx="1371600" cy="413359"/>
+          <wp:extent cx="1676400" cy="688340"/>
           <wp:effectExtent l="0" t="0" r="0" b="0"/>
-          <wp:wrapNone/>
-          <wp:docPr id="9" name="Picture 7"/>
+          <wp:wrapSquare wrapText="bothSides"/>
+          <wp:docPr id="1" name="Picture 1"/>
           <wp:cNvGraphicFramePr>
             <a:graphicFrameLocks xmlns:a="http://schemas.openxmlformats.org/drawingml/2006/main" noChangeAspect="1"/>
           </wp:cNvGraphicFramePr>
@@ -2689,10 +2686,8 @@
             <a:graphicData uri="http://schemas.openxmlformats.org/drawingml/2006/picture">
               <pic:pic xmlns:pic="http://schemas.openxmlformats.org/drawingml/2006/picture">
                 <pic:nvPicPr>
-                  <pic:cNvPr id="0" name="Picture 7"/>
-                  <pic:cNvPicPr>
-                    <a:picLocks noChangeAspect="1" noChangeArrowheads="1"/>
-                  </pic:cNvPicPr>
+                  <pic:cNvPr id="0" name="Screen Shot 2017-02-10 at 11.47.55 AM.png"/>
+                  <pic:cNvPicPr/>
                 </pic:nvPicPr>
                 <pic:blipFill>
                   <a:blip r:embed="rId1">
@@ -2702,31 +2697,26 @@
                       </a:ext>
                     </a:extLst>
                   </a:blip>
-                  <a:srcRect/>
                   <a:stretch>
                     <a:fillRect/>
                   </a:stretch>
                 </pic:blipFill>
-                <pic:spPr bwMode="auto">
+                <pic:spPr>
                   <a:xfrm>
                     <a:off x="0" y="0"/>
-                    <a:ext cx="1371600" cy="413359"/>
+                    <a:ext cx="1676400" cy="688340"/>
                   </a:xfrm>
                   <a:prstGeom prst="rect">
                     <a:avLst/>
                   </a:prstGeom>
-                  <a:noFill/>
-                  <a:ln>
-                    <a:noFill/>
-                  </a:ln>
                 </pic:spPr>
               </pic:pic>
             </a:graphicData>
           </a:graphic>
-          <wp14:sizeRelH relativeFrom="page">
+          <wp14:sizeRelH relativeFrom="margin">
             <wp14:pctWidth>0</wp14:pctWidth>
           </wp14:sizeRelH>
-          <wp14:sizeRelV relativeFrom="page">
+          <wp14:sizeRelV relativeFrom="margin">
             <wp14:pctHeight>0</wp14:pctHeight>
           </wp14:sizeRelV>
         </wp:anchor>
@@ -2739,454 +2729,13 @@
       <mc:AlternateContent>
         <mc:Choice Requires="wps">
           <w:drawing>
-            <wp:anchor distT="0" distB="0" distL="114300" distR="114300" simplePos="0" relativeHeight="251658240" behindDoc="0" locked="0" layoutInCell="1" allowOverlap="1" wp14:anchorId="70EC8BBC" wp14:editId="5176D4EC">
+            <wp:anchor distT="0" distB="0" distL="114300" distR="114300" simplePos="0" relativeHeight="251659264" behindDoc="0" locked="0" layoutInCell="1" allowOverlap="1" wp14:anchorId="0BF1AC83" wp14:editId="5173C54D">
               <wp:simplePos x="0" y="0"/>
               <wp:positionH relativeFrom="column">
-                <wp:posOffset>5372100</wp:posOffset>
-              </wp:positionH>
-              <wp:positionV relativeFrom="page">
-                <wp:posOffset>304800</wp:posOffset>
-              </wp:positionV>
-              <wp:extent cx="685800" cy="548640"/>
-              <wp:effectExtent l="0" t="0" r="0" b="10160"/>
-              <wp:wrapTight wrapText="bothSides">
-                <wp:wrapPolygon edited="0">
-                  <wp:start x="800" y="0"/>
-                  <wp:lineTo x="800" y="21000"/>
-                  <wp:lineTo x="20000" y="21000"/>
-                  <wp:lineTo x="20000" y="0"/>
-                  <wp:lineTo x="800" y="0"/>
-                </wp:wrapPolygon>
-              </wp:wrapTight>
-              <wp:docPr id="3" name="Text Box 8"/>
-              <wp:cNvGraphicFramePr>
-                <a:graphicFrameLocks xmlns:a="http://schemas.openxmlformats.org/drawingml/2006/main"/>
-              </wp:cNvGraphicFramePr>
-              <a:graphic xmlns:a="http://schemas.openxmlformats.org/drawingml/2006/main">
-                <a:graphicData uri="http://schemas.microsoft.com/office/word/2010/wordprocessingShape">
-                  <wps:wsp>
-                    <wps:cNvSpPr txBox="1">
-                      <a:spLocks noChangeArrowheads="1"/>
-                    </wps:cNvSpPr>
-                    <wps:spPr bwMode="auto">
-                      <a:xfrm>
-                        <a:off x="0" y="0"/>
-                        <a:ext cx="685800" cy="548640"/>
-                      </a:xfrm>
-                      <a:prstGeom prst="rect">
-                        <a:avLst/>
-                      </a:prstGeom>
-                      <a:noFill/>
-                      <a:ln>
-                        <a:noFill/>
-                      </a:ln>
-                      <a:extLst>
-                        <a:ext uri="{909E8E84-426E-40dd-AFC4-6F175D3DCCD1}">
-                          <a14:hiddenFill xmlns:a14="http://schemas.microsoft.com/office/drawing/2010/main">
-                            <a:solidFill>
-                              <a:srgbClr val="FFFFFF"/>
-                            </a:solidFill>
-                          </a14:hiddenFill>
-                        </a:ext>
-                        <a:ext uri="{91240B29-F687-4f45-9708-019B960494DF}">
-                          <a14:hiddenLine xmlns:a14="http://schemas.microsoft.com/office/drawing/2010/main" w="9525">
-                            <a:solidFill>
-                              <a:srgbClr val="000000"/>
-                            </a:solidFill>
-                            <a:miter lim="800000"/>
-                            <a:headEnd/>
-                            <a:tailEnd/>
-                          </a14:hiddenLine>
-                        </a:ext>
-                      </a:extLst>
-                    </wps:spPr>
-                    <wps:txbx>
-                      <w:txbxContent>
-                        <w:p>
-                          <w:r>
-                            <w:rPr>
-                              <w:noProof/>
-                            </w:rPr>
-                            <w:drawing>
-                              <wp:inline distT="0" distB="0" distL="0" distR="0" wp14:anchorId="13345E78" wp14:editId="5B18D42B">
-                                <wp:extent cx="457200" cy="139700"/>
-                                <wp:effectExtent l="0" t="0" r="0" b="12700"/>
-                                <wp:docPr id="8" name="Picture 2"/>
-                                <wp:cNvGraphicFramePr>
-                                  <a:graphicFrameLocks xmlns:a="http://schemas.openxmlformats.org/drawingml/2006/main" noChangeAspect="1"/>
-                                </wp:cNvGraphicFramePr>
-                                <a:graphic xmlns:a="http://schemas.openxmlformats.org/drawingml/2006/main">
-                                  <a:graphicData uri="http://schemas.openxmlformats.org/drawingml/2006/picture">
-                                    <pic:pic xmlns:pic="http://schemas.openxmlformats.org/drawingml/2006/picture">
-                                      <pic:nvPicPr>
-                                        <pic:cNvPr id="0" name="Picture 2"/>
-                                        <pic:cNvPicPr>
-                                          <a:picLocks noChangeAspect="1" noChangeArrowheads="1"/>
-                                        </pic:cNvPicPr>
-                                      </pic:nvPicPr>
-                                      <pic:blipFill>
-                                        <a:blip r:embed="rId2">
-                                          <a:extLst>
-                                            <a:ext uri="{28A0092B-C50C-407E-A947-70E740481C1C}">
-                                              <a14:useLocalDpi xmlns:a14="http://schemas.microsoft.com/office/drawing/2010/main" val="0"/>
-                                            </a:ext>
-                                          </a:extLst>
-                                        </a:blip>
-                                        <a:srcRect/>
-                                        <a:stretch>
-                                          <a:fillRect/>
-                                        </a:stretch>
-                                      </pic:blipFill>
-                                      <pic:spPr bwMode="auto">
-                                        <a:xfrm>
-                                          <a:off x="0" y="0"/>
-                                          <a:ext cx="457200" cy="139700"/>
-                                        </a:xfrm>
-                                        <a:prstGeom prst="rect">
-                                          <a:avLst/>
-                                        </a:prstGeom>
-                                        <a:noFill/>
-                                        <a:ln>
-                                          <a:noFill/>
-                                        </a:ln>
-                                      </pic:spPr>
-                                    </pic:pic>
-                                  </a:graphicData>
-                                </a:graphic>
-                              </wp:inline>
-                            </w:drawing>
-                          </w:r>
-                        </w:p>
-                        <w:p>
-                          <w:pPr>
-                            <w:jc w:val="center"/>
-                            <w:rPr>
-                              <w:rFonts w:ascii="Arial (W1)" w:hAnsi="Arial (W1)" w:cs="Arial"/>
-                              <w:color w:val="333399"/>
-                              <w:sz w:val="8"/>
-                              <w:szCs w:val="7"/>
-                            </w:rPr>
-                          </w:pPr>
-                          <w:r>
-                            <w:rPr>
-                              <w:rFonts w:ascii="Arial (W1)" w:hAnsi="Arial (W1)" w:cs="Arial"/>
-                              <w:color w:val="333399"/>
-                              <w:sz w:val="8"/>
-                              <w:szCs w:val="7"/>
-                            </w:rPr>
-                            <w:t>NATA &amp; RCPA</w:t>
-                          </w:r>
-                        </w:p>
-                        <w:p>
-                          <w:pPr>
-                            <w:jc w:val="center"/>
-                            <w:rPr>
-                              <w:rFonts w:ascii="Arial (W1)" w:hAnsi="Arial (W1)" w:cs="Arial"/>
-                              <w:color w:val="333399"/>
-                              <w:sz w:val="8"/>
-                              <w:szCs w:val="7"/>
-                            </w:rPr>
-                          </w:pPr>
-                          <w:r>
-                            <w:rPr>
-                              <w:rFonts w:ascii="Arial (W1)" w:hAnsi="Arial (W1)" w:cs="Arial"/>
-                              <w:color w:val="333399"/>
-                              <w:sz w:val="8"/>
-                              <w:szCs w:val="7"/>
-                            </w:rPr>
-                            <w:t>ACCREDITED</w:t>
-                          </w:r>
-                        </w:p>
-                        <w:p>
-                          <w:pPr>
-                            <w:jc w:val="center"/>
-                            <w:rPr>
-                              <w:rFonts w:ascii="Arial (W1)" w:hAnsi="Arial (W1)" w:cs="Arial"/>
-                              <w:color w:val="333399"/>
-                              <w:sz w:val="8"/>
-                              <w:szCs w:val="7"/>
-                            </w:rPr>
-                          </w:pPr>
-                          <w:r>
-                            <w:rPr>
-                              <w:rFonts w:ascii="Arial (W1)" w:hAnsi="Arial (W1)" w:cs="Arial"/>
-                              <w:color w:val="333399"/>
-                              <w:sz w:val="8"/>
-                              <w:szCs w:val="7"/>
-                            </w:rPr>
-                            <w:t>LABORATORY</w:t>
-                          </w:r>
-                        </w:p>
-                        <w:p>
-                          <w:pPr>
-                            <w:jc w:val="center"/>
-                            <w:rPr>
-                              <w:rFonts w:ascii="Arial (W1)" w:hAnsi="Arial (W1)" w:cs="Arial"/>
-                              <w:color w:val="333399"/>
-                              <w:sz w:val="8"/>
-                              <w:szCs w:val="7"/>
-                            </w:rPr>
-                          </w:pPr>
-                          <w:r>
-                            <w:rPr>
-                              <w:rFonts w:ascii="Arial (W1)" w:hAnsi="Arial (W1)" w:cs="Arial"/>
-                              <w:color w:val="333399"/>
-                              <w:sz w:val="8"/>
-                              <w:szCs w:val="7"/>
-                            </w:rPr>
-                            <w:t>Number 2465</w:t>
-                          </w:r>
-                        </w:p>
-                      </w:txbxContent>
-                    </wps:txbx>
-                    <wps:bodyPr rot="0" vert="horz" wrap="square" lIns="91440" tIns="45720" rIns="91440" bIns="45720" anchor="t" anchorCtr="0" upright="1">
-                      <a:noAutofit/>
-                    </wps:bodyPr>
-                  </wps:wsp>
-                </a:graphicData>
-              </a:graphic>
-              <wp14:sizeRelH relativeFrom="page">
-                <wp14:pctWidth>0</wp14:pctWidth>
-              </wp14:sizeRelH>
-              <wp14:sizeRelV relativeFrom="page">
-                <wp14:pctHeight>0</wp14:pctHeight>
-              </wp14:sizeRelV>
-            </wp:anchor>
-          </w:drawing>
-        </mc:Choice>
-        <mc:Fallback>
-          <w:pict>
-            <v:shapetype id="_x0000_t202" coordsize="21600,21600" o:spt="202" path="m0,0l0,21600,21600,21600,21600,0xe">
-              <v:stroke joinstyle="miter"/>
-              <v:path gradientshapeok="t" o:connecttype="rect"/>
-            </v:shapetype>
-            <v:shape id="Text Box 8" o:spid="_x0000_s1026" type="#_x0000_t202" style="position:absolute;left:0;text-align:left;margin-left:423pt;margin-top:24pt;width:54pt;height:43.2pt;z-index:251658240;visibility:visible;mso-wrap-style:square;mso-width-percent:0;mso-height-percent:0;mso-wrap-distance-left:9pt;mso-wrap-distance-top:0;mso-wrap-distance-right:9pt;mso-wrap-distance-bottom:0;mso-position-horizontal:absolute;mso-position-horizontal-relative:text;mso-position-vertical:absolute;mso-position-vertical-relative:page;mso-width-percent:0;mso-height-percent:0;mso-width-relative:page;mso-height-relative:page;v-text-anchor:top" o:gfxdata="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" filled="f" stroked="f">
-              <v:textbox>
-                <w:txbxContent>
-                  <w:p>
-                    <w:r>
-                      <w:rPr>
-                        <w:noProof/>
-                      </w:rPr>
-                      <w:drawing>
-                        <wp:inline distT="0" distB="0" distL="0" distR="0" wp14:anchorId="13345E78" wp14:editId="5B18D42B">
-                          <wp:extent cx="457200" cy="139700"/>
-                          <wp:effectExtent l="0" t="0" r="0" b="12700"/>
-                          <wp:docPr id="6" name="Picture 2"/>
-                          <wp:cNvGraphicFramePr>
-                            <a:graphicFrameLocks xmlns:a="http://schemas.openxmlformats.org/drawingml/2006/main" noChangeAspect="1"/>
-                          </wp:cNvGraphicFramePr>
-                          <a:graphic xmlns:a="http://schemas.openxmlformats.org/drawingml/2006/main">
-                            <a:graphicData uri="http://schemas.openxmlformats.org/drawingml/2006/picture">
-                              <pic:pic xmlns:pic="http://schemas.openxmlformats.org/drawingml/2006/picture">
-                                <pic:nvPicPr>
-                                  <pic:cNvPr id="0" name="Picture 2"/>
-                                  <pic:cNvPicPr>
-                                    <a:picLocks noChangeAspect="1" noChangeArrowheads="1"/>
-                                  </pic:cNvPicPr>
-                                </pic:nvPicPr>
-                                <pic:blipFill>
-                                  <a:blip r:embed="rId3">
-                                    <a:extLst>
-                                      <a:ext uri="{28A0092B-C50C-407E-A947-70E740481C1C}">
-                                        <a14:useLocalDpi xmlns:a14="http://schemas.microsoft.com/office/drawing/2010/main" val="0"/>
-                                      </a:ext>
-                                    </a:extLst>
-                                  </a:blip>
-                                  <a:srcRect/>
-                                  <a:stretch>
-                                    <a:fillRect/>
-                                  </a:stretch>
-                                </pic:blipFill>
-                                <pic:spPr bwMode="auto">
-                                  <a:xfrm>
-                                    <a:off x="0" y="0"/>
-                                    <a:ext cx="457200" cy="139700"/>
-                                  </a:xfrm>
-                                  <a:prstGeom prst="rect">
-                                    <a:avLst/>
-                                  </a:prstGeom>
-                                  <a:noFill/>
-                                  <a:ln>
-                                    <a:noFill/>
-                                  </a:ln>
-                                </pic:spPr>
-                              </pic:pic>
-                            </a:graphicData>
-                          </a:graphic>
-                        </wp:inline>
-                      </w:drawing>
-                    </w:r>
-                  </w:p>
-                  <w:p>
-                    <w:pPr>
-                      <w:jc w:val="center"/>
-                      <w:rPr>
-                        <w:rFonts w:ascii="Arial (W1)" w:hAnsi="Arial (W1)" w:cs="Arial"/>
-                        <w:color w:val="333399"/>
-                        <w:sz w:val="8"/>
-                        <w:szCs w:val="7"/>
-                      </w:rPr>
-                    </w:pPr>
-                    <w:r>
-                      <w:rPr>
-                        <w:rFonts w:ascii="Arial (W1)" w:hAnsi="Arial (W1)" w:cs="Arial"/>
-                        <w:color w:val="333399"/>
-                        <w:sz w:val="8"/>
-                        <w:szCs w:val="7"/>
-                      </w:rPr>
-                      <w:t>NATA &amp; RCPA</w:t>
-                    </w:r>
-                  </w:p>
-                  <w:p>
-                    <w:pPr>
-                      <w:jc w:val="center"/>
-                      <w:rPr>
-                        <w:rFonts w:ascii="Arial (W1)" w:hAnsi="Arial (W1)" w:cs="Arial"/>
-                        <w:color w:val="333399"/>
-                        <w:sz w:val="8"/>
-                        <w:szCs w:val="7"/>
-                      </w:rPr>
-                    </w:pPr>
-                    <w:r>
-                      <w:rPr>
-                        <w:rFonts w:ascii="Arial (W1)" w:hAnsi="Arial (W1)" w:cs="Arial"/>
-                        <w:color w:val="333399"/>
-                        <w:sz w:val="8"/>
-                        <w:szCs w:val="7"/>
-                      </w:rPr>
-                      <w:t>ACCREDITED</w:t>
-                    </w:r>
-                  </w:p>
-                  <w:p>
-                    <w:pPr>
-                      <w:jc w:val="center"/>
-                      <w:rPr>
-                        <w:rFonts w:ascii="Arial (W1)" w:hAnsi="Arial (W1)" w:cs="Arial"/>
-                        <w:color w:val="333399"/>
-                        <w:sz w:val="8"/>
-                        <w:szCs w:val="7"/>
-                      </w:rPr>
-                    </w:pPr>
-                    <w:r>
-                      <w:rPr>
-                        <w:rFonts w:ascii="Arial (W1)" w:hAnsi="Arial (W1)" w:cs="Arial"/>
-                        <w:color w:val="333399"/>
-                        <w:sz w:val="8"/>
-                        <w:szCs w:val="7"/>
-                      </w:rPr>
-                      <w:t>LABORATORY</w:t>
-                    </w:r>
-                  </w:p>
-                  <w:p>
-                    <w:pPr>
-                      <w:jc w:val="center"/>
-                      <w:rPr>
-                        <w:rFonts w:ascii="Arial (W1)" w:hAnsi="Arial (W1)" w:cs="Arial"/>
-                        <w:color w:val="333399"/>
-                        <w:sz w:val="8"/>
-                        <w:szCs w:val="7"/>
-                      </w:rPr>
-                    </w:pPr>
-                    <w:r>
-                      <w:rPr>
-                        <w:rFonts w:ascii="Arial (W1)" w:hAnsi="Arial (W1)" w:cs="Arial"/>
-                        <w:color w:val="333399"/>
-                        <w:sz w:val="8"/>
-                        <w:szCs w:val="7"/>
-                      </w:rPr>
-                      <w:t>Number 2465</w:t>
-                    </w:r>
-                  </w:p>
-                </w:txbxContent>
-              </v:textbox>
-              <w10:wrap type="tight" anchory="page"/>
-            </v:shape>
-          </w:pict>
-        </mc:Fallback>
-      </mc:AlternateContent>
-    </w:r>
-    <w:r>
-      <w:rPr>
-        <w:noProof/>
-      </w:rPr>
-      <w:drawing>
-        <wp:anchor distT="0" distB="0" distL="114300" distR="114300" simplePos="0" relativeHeight="251661312" behindDoc="0" locked="0" layoutInCell="1" allowOverlap="1" wp14:anchorId="69270715" wp14:editId="787C3E81">
-          <wp:simplePos x="0" y="0"/>
-          <wp:positionH relativeFrom="column">
-            <wp:posOffset>6057900</wp:posOffset>
-          </wp:positionH>
-          <wp:positionV relativeFrom="paragraph">
-            <wp:posOffset>-127000</wp:posOffset>
-          </wp:positionV>
-          <wp:extent cx="342900" cy="546100"/>
-          <wp:effectExtent l="0" t="0" r="12700" b="12700"/>
-          <wp:wrapNone/>
-          <wp:docPr id="7" name="Picture 1"/>
-          <wp:cNvGraphicFramePr>
-            <a:graphicFrameLocks xmlns:a="http://schemas.openxmlformats.org/drawingml/2006/main" noChangeAspect="1"/>
-          </wp:cNvGraphicFramePr>
-          <a:graphic xmlns:a="http://schemas.openxmlformats.org/drawingml/2006/main">
-            <a:graphicData uri="http://schemas.openxmlformats.org/drawingml/2006/picture">
-              <pic:pic xmlns:pic="http://schemas.openxmlformats.org/drawingml/2006/picture">
-                <pic:nvPicPr>
-                  <pic:cNvPr id="0" name="Picture 1"/>
-                  <pic:cNvPicPr>
-                    <a:picLocks noChangeAspect="1" noChangeArrowheads="1"/>
-                  </pic:cNvPicPr>
-                </pic:nvPicPr>
-                <pic:blipFill>
-                  <a:blip r:embed="rId4">
-                    <a:extLst>
-                      <a:ext uri="{28A0092B-C50C-407E-A947-70E740481C1C}">
-                        <a14:useLocalDpi xmlns:a14="http://schemas.microsoft.com/office/drawing/2010/main" val="0"/>
-                      </a:ext>
-                    </a:extLst>
-                  </a:blip>
-                  <a:srcRect/>
-                  <a:stretch>
-                    <a:fillRect/>
-                  </a:stretch>
-                </pic:blipFill>
-                <pic:spPr bwMode="auto">
-                  <a:xfrm>
-                    <a:off x="0" y="0"/>
-                    <a:ext cx="342900" cy="546100"/>
-                  </a:xfrm>
-                  <a:prstGeom prst="rect">
-                    <a:avLst/>
-                  </a:prstGeom>
-                  <a:noFill/>
-                  <a:ln>
-                    <a:noFill/>
-                  </a:ln>
-                </pic:spPr>
-              </pic:pic>
-            </a:graphicData>
-          </a:graphic>
-          <wp14:sizeRelH relativeFrom="page">
-            <wp14:pctWidth>0</wp14:pctWidth>
-          </wp14:sizeRelH>
-          <wp14:sizeRelV relativeFrom="page">
-            <wp14:pctHeight>0</wp14:pctHeight>
-          </wp14:sizeRelV>
-        </wp:anchor>
-      </w:drawing>
-    </w:r>
-    <w:r>
-      <w:rPr>
-        <w:noProof/>
-      </w:rPr>
-      <mc:AlternateContent>
-        <mc:Choice Requires="wps">
-          <w:drawing>
-            <wp:anchor distT="0" distB="0" distL="114300" distR="114300" simplePos="0" relativeHeight="251656192" behindDoc="0" locked="0" layoutInCell="1" allowOverlap="1" wp14:anchorId="155CF19D" wp14:editId="721B972E">
-              <wp:simplePos x="0" y="0"/>
-              <wp:positionH relativeFrom="column">
-                <wp:posOffset>0</wp:posOffset>
+                <wp:posOffset>-114300</wp:posOffset>
               </wp:positionH>
               <wp:positionV relativeFrom="paragraph">
-                <wp:posOffset>215900</wp:posOffset>
+                <wp:posOffset>375920</wp:posOffset>
               </wp:positionV>
               <wp:extent cx="1257300" cy="228600"/>
               <wp:effectExtent l="0" t="0" r="0" b="0"/>
@@ -3256,7 +2805,7 @@
                               <w:rFonts w:ascii="Verdana" w:hAnsi="Verdana"/>
                               <w:sz w:val="16"/>
                             </w:rPr>
-                            <w:t>ABN 42 100 504 883</w:t>
+                            <w:t>ABN 12 123 456 789</w:t>
                           </w:r>
                         </w:p>
                       </w:txbxContent>
@@ -3282,7 +2831,7 @@
               <v:stroke joinstyle="miter"/>
               <v:path gradientshapeok="t" o:connecttype="rect"/>
             </v:shapetype>
-            <v:shape id="Text Box 2" o:spid="_x0000_s1027" type="#_x0000_t202" style="position:absolute;left:0;text-align:left;margin-left:0;margin-top:17pt;width:99pt;height:18pt;z-index:251656192;visibility:visible;mso-wrap-style:square;mso-width-percent:0;mso-height-percent:0;mso-wrap-distance-left:9pt;mso-wrap-distance-top:0;mso-wrap-distance-right:9pt;mso-wrap-distance-bottom:0;mso-position-horizontal:absolute;mso-position-horizontal-relative:text;mso-position-vertical:absolute;mso-position-vertical-relative:text;mso-width-percent:0;mso-height-percent:0;mso-width-relative:page;mso-height-relative:page;v-text-anchor:top" o:gfxdata="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" filled="f" stroked="f">
+            <v:shape id="Text Box 2" o:spid="_x0000_s1026" type="#_x0000_t202" style="position:absolute;left:0;text-align:left;margin-left:-8.95pt;margin-top:29.6pt;width:99pt;height:18pt;z-index:251659264;visibility:visible;mso-wrap-style:square;mso-width-percent:0;mso-height-percent:0;mso-wrap-distance-left:9pt;mso-wrap-distance-top:0;mso-wrap-distance-right:9pt;mso-wrap-distance-bottom:0;mso-position-horizontal:absolute;mso-position-horizontal-relative:text;mso-position-vertical:absolute;mso-position-vertical-relative:text;mso-width-percent:0;mso-height-percent:0;mso-width-relative:page;mso-height-relative:page;v-text-anchor:top" o:gfxdata="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" filled="f" stroked="f">
               <v:textbox>
                 <w:txbxContent>
                   <w:p>
@@ -3298,7 +2847,7 @@
                         <w:rFonts w:ascii="Verdana" w:hAnsi="Verdana"/>
                         <w:sz w:val="16"/>
                       </w:rPr>
-                      <w:t>ABN 42 100 504 883</w:t>
+                      <w:t>ABN 12 123 456 789</w:t>
                     </w:r>
                   </w:p>
                 </w:txbxContent>
@@ -3313,7 +2862,427 @@
       <w:rPr>
         <w:noProof/>
       </w:rPr>
-      <w:t xml:space="preserve">  </w:t>
+      <mc:AlternateContent>
+        <mc:Choice Requires="wps">
+          <w:drawing>
+            <wp:anchor distT="0" distB="0" distL="114300" distR="114300" simplePos="0" relativeHeight="251660288" behindDoc="0" locked="0" layoutInCell="1" allowOverlap="1" wp14:anchorId="6164FF26" wp14:editId="7A9D4F62">
+              <wp:simplePos x="0" y="0"/>
+              <wp:positionH relativeFrom="column">
+                <wp:posOffset>5600700</wp:posOffset>
+              </wp:positionH>
+              <wp:positionV relativeFrom="page">
+                <wp:posOffset>350520</wp:posOffset>
+              </wp:positionV>
+              <wp:extent cx="685800" cy="548640"/>
+              <wp:effectExtent l="0" t="0" r="0" b="10160"/>
+              <wp:wrapTight wrapText="bothSides">
+                <wp:wrapPolygon edited="0">
+                  <wp:start x="800" y="0"/>
+                  <wp:lineTo x="800" y="21000"/>
+                  <wp:lineTo x="20000" y="21000"/>
+                  <wp:lineTo x="20000" y="0"/>
+                  <wp:lineTo x="800" y="0"/>
+                </wp:wrapPolygon>
+              </wp:wrapTight>
+              <wp:docPr id="3" name="Text Box 8"/>
+              <wp:cNvGraphicFramePr>
+                <a:graphicFrameLocks xmlns:a="http://schemas.openxmlformats.org/drawingml/2006/main"/>
+              </wp:cNvGraphicFramePr>
+              <a:graphic xmlns:a="http://schemas.openxmlformats.org/drawingml/2006/main">
+                <a:graphicData uri="http://schemas.microsoft.com/office/word/2010/wordprocessingShape">
+                  <wps:wsp>
+                    <wps:cNvSpPr txBox="1">
+                      <a:spLocks noChangeArrowheads="1"/>
+                    </wps:cNvSpPr>
+                    <wps:spPr bwMode="auto">
+                      <a:xfrm>
+                        <a:off x="0" y="0"/>
+                        <a:ext cx="685800" cy="548640"/>
+                      </a:xfrm>
+                      <a:prstGeom prst="rect">
+                        <a:avLst/>
+                      </a:prstGeom>
+                      <a:noFill/>
+                      <a:ln>
+                        <a:noFill/>
+                      </a:ln>
+                      <a:extLst>
+                        <a:ext uri="{909E8E84-426E-40dd-AFC4-6F175D3DCCD1}">
+                          <a14:hiddenFill xmlns:a14="http://schemas.microsoft.com/office/drawing/2010/main">
+                            <a:solidFill>
+                              <a:srgbClr val="FFFFFF"/>
+                            </a:solidFill>
+                          </a14:hiddenFill>
+                        </a:ext>
+                        <a:ext uri="{91240B29-F687-4f45-9708-019B960494DF}">
+                          <a14:hiddenLine xmlns:a14="http://schemas.microsoft.com/office/drawing/2010/main" w="9525">
+                            <a:solidFill>
+                              <a:srgbClr val="000000"/>
+                            </a:solidFill>
+                            <a:miter lim="800000"/>
+                            <a:headEnd/>
+                            <a:tailEnd/>
+                          </a14:hiddenLine>
+                        </a:ext>
+                      </a:extLst>
+                    </wps:spPr>
+                    <wps:txbx>
+                      <w:txbxContent>
+                        <w:p>
+                          <w:r>
+                            <w:rPr>
+                              <w:noProof/>
+                            </w:rPr>
+                            <w:drawing>
+                              <wp:inline distT="0" distB="0" distL="0" distR="0" wp14:anchorId="44FC8ABB" wp14:editId="27630F30">
+                                <wp:extent cx="457200" cy="139700"/>
+                                <wp:effectExtent l="0" t="0" r="0" b="12700"/>
+                                <wp:docPr id="6" name="Picture 2"/>
+                                <wp:cNvGraphicFramePr>
+                                  <a:graphicFrameLocks xmlns:a="http://schemas.openxmlformats.org/drawingml/2006/main" noChangeAspect="1"/>
+                                </wp:cNvGraphicFramePr>
+                                <a:graphic xmlns:a="http://schemas.openxmlformats.org/drawingml/2006/main">
+                                  <a:graphicData uri="http://schemas.openxmlformats.org/drawingml/2006/picture">
+                                    <pic:pic xmlns:pic="http://schemas.openxmlformats.org/drawingml/2006/picture">
+                                      <pic:nvPicPr>
+                                        <pic:cNvPr id="0" name="Picture 2"/>
+                                        <pic:cNvPicPr>
+                                          <a:picLocks noChangeAspect="1" noChangeArrowheads="1"/>
+                                        </pic:cNvPicPr>
+                                      </pic:nvPicPr>
+                                      <pic:blipFill>
+                                        <a:blip r:embed="rId2">
+                                          <a:extLst>
+                                            <a:ext uri="{28A0092B-C50C-407E-A947-70E740481C1C}">
+                                              <a14:useLocalDpi xmlns:a14="http://schemas.microsoft.com/office/drawing/2010/main" val="0"/>
+                                            </a:ext>
+                                          </a:extLst>
+                                        </a:blip>
+                                        <a:srcRect/>
+                                        <a:stretch>
+                                          <a:fillRect/>
+                                        </a:stretch>
+                                      </pic:blipFill>
+                                      <pic:spPr bwMode="auto">
+                                        <a:xfrm>
+                                          <a:off x="0" y="0"/>
+                                          <a:ext cx="457200" cy="139700"/>
+                                        </a:xfrm>
+                                        <a:prstGeom prst="rect">
+                                          <a:avLst/>
+                                        </a:prstGeom>
+                                        <a:noFill/>
+                                        <a:ln>
+                                          <a:noFill/>
+                                        </a:ln>
+                                      </pic:spPr>
+                                    </pic:pic>
+                                  </a:graphicData>
+                                </a:graphic>
+                              </wp:inline>
+                            </w:drawing>
+                          </w:r>
+                        </w:p>
+                        <w:p>
+                          <w:pPr>
+                            <w:rPr>
+                              <w:rFonts w:ascii="Arial (W1)" w:hAnsi="Arial (W1)" w:cs="Arial"/>
+                              <w:color w:val="333399"/>
+                              <w:sz w:val="8"/>
+                              <w:szCs w:val="7"/>
+                            </w:rPr>
+                          </w:pPr>
+                        </w:p>
+                      </w:txbxContent>
+                    </wps:txbx>
+                    <wps:bodyPr rot="0" vert="horz" wrap="square" lIns="91440" tIns="45720" rIns="91440" bIns="45720" anchor="t" anchorCtr="0" upright="1">
+                      <a:noAutofit/>
+                    </wps:bodyPr>
+                  </wps:wsp>
+                </a:graphicData>
+              </a:graphic>
+              <wp14:sizeRelH relativeFrom="page">
+                <wp14:pctWidth>0</wp14:pctWidth>
+              </wp14:sizeRelH>
+              <wp14:sizeRelV relativeFrom="page">
+                <wp14:pctHeight>0</wp14:pctHeight>
+              </wp14:sizeRelV>
+            </wp:anchor>
+          </w:drawing>
+        </mc:Choice>
+        <mc:Fallback>
+          <w:pict>
+            <v:shape id="Text Box 8" o:spid="_x0000_s1027" type="#_x0000_t202" style="position:absolute;left:0;text-align:left;margin-left:441pt;margin-top:27.6pt;width:54pt;height:43.2pt;z-index:251660288;visibility:visible;mso-wrap-style:square;mso-width-percent:0;mso-height-percent:0;mso-wrap-distance-left:9pt;mso-wrap-distance-top:0;mso-wrap-distance-right:9pt;mso-wrap-distance-bottom:0;mso-position-horizontal:absolute;mso-position-horizontal-relative:text;mso-position-vertical:absolute;mso-position-vertical-relative:page;mso-width-percent:0;mso-height-percent:0;mso-width-relative:page;mso-height-relative:page;v-text-anchor:top" o:gfxdata="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" filled="f" stroked="f">
+              <v:textbox>
+                <w:txbxContent>
+                  <w:p>
+                    <w:r>
+                      <w:rPr>
+                        <w:noProof/>
+                      </w:rPr>
+                      <w:drawing>
+                        <wp:inline distT="0" distB="0" distL="0" distR="0" wp14:anchorId="44FC8ABB" wp14:editId="27630F30">
+                          <wp:extent cx="457200" cy="139700"/>
+                          <wp:effectExtent l="0" t="0" r="0" b="12700"/>
+                          <wp:docPr id="6" name="Picture 2"/>
+                          <wp:cNvGraphicFramePr>
+                            <a:graphicFrameLocks xmlns:a="http://schemas.openxmlformats.org/drawingml/2006/main" noChangeAspect="1"/>
+                          </wp:cNvGraphicFramePr>
+                          <a:graphic xmlns:a="http://schemas.openxmlformats.org/drawingml/2006/main">
+                            <a:graphicData uri="http://schemas.openxmlformats.org/drawingml/2006/picture">
+                              <pic:pic xmlns:pic="http://schemas.openxmlformats.org/drawingml/2006/picture">
+                                <pic:nvPicPr>
+                                  <pic:cNvPr id="0" name="Picture 2"/>
+                                  <pic:cNvPicPr>
+                                    <a:picLocks noChangeAspect="1" noChangeArrowheads="1"/>
+                                  </pic:cNvPicPr>
+                                </pic:nvPicPr>
+                                <pic:blipFill>
+                                  <a:blip r:embed="rId2">
+                                    <a:extLst>
+                                      <a:ext uri="{28A0092B-C50C-407E-A947-70E740481C1C}">
+                                        <a14:useLocalDpi xmlns:a14="http://schemas.microsoft.com/office/drawing/2010/main" val="0"/>
+                                      </a:ext>
+                                    </a:extLst>
+                                  </a:blip>
+                                  <a:srcRect/>
+                                  <a:stretch>
+                                    <a:fillRect/>
+                                  </a:stretch>
+                                </pic:blipFill>
+                                <pic:spPr bwMode="auto">
+                                  <a:xfrm>
+                                    <a:off x="0" y="0"/>
+                                    <a:ext cx="457200" cy="139700"/>
+                                  </a:xfrm>
+                                  <a:prstGeom prst="rect">
+                                    <a:avLst/>
+                                  </a:prstGeom>
+                                  <a:noFill/>
+                                  <a:ln>
+                                    <a:noFill/>
+                                  </a:ln>
+                                </pic:spPr>
+                              </pic:pic>
+                            </a:graphicData>
+                          </a:graphic>
+                        </wp:inline>
+                      </w:drawing>
+                    </w:r>
+                  </w:p>
+                  <w:p>
+                    <w:pPr>
+                      <w:rPr>
+                        <w:rFonts w:ascii="Arial (W1)" w:hAnsi="Arial (W1)" w:cs="Arial"/>
+                        <w:color w:val="333399"/>
+                        <w:sz w:val="8"/>
+                        <w:szCs w:val="7"/>
+                      </w:rPr>
+                    </w:pPr>
+                  </w:p>
+                </w:txbxContent>
+              </v:textbox>
+              <w10:wrap type="tight" anchory="page"/>
+            </v:shape>
+          </w:pict>
+        </mc:Fallback>
+      </mc:AlternateContent>
+    </w:r>
+    <w:r>
+      <w:rPr>
+        <w:noProof/>
+      </w:rPr>
+      <w:drawing>
+        <wp:anchor distT="0" distB="0" distL="114300" distR="114300" simplePos="0" relativeHeight="251662336" behindDoc="0" locked="0" layoutInCell="1" allowOverlap="1" wp14:anchorId="7FFB6918" wp14:editId="6AFBBFB8">
+          <wp:simplePos x="0" y="0"/>
+          <wp:positionH relativeFrom="column">
+            <wp:posOffset>6286500</wp:posOffset>
+          </wp:positionH>
+          <wp:positionV relativeFrom="paragraph">
+            <wp:posOffset>-81280</wp:posOffset>
+          </wp:positionV>
+          <wp:extent cx="342900" cy="546100"/>
+          <wp:effectExtent l="0" t="0" r="12700" b="12700"/>
+          <wp:wrapNone/>
+          <wp:docPr id="7" name="Picture 1"/>
+          <wp:cNvGraphicFramePr>
+            <a:graphicFrameLocks xmlns:a="http://schemas.openxmlformats.org/drawingml/2006/main" noChangeAspect="1"/>
+          </wp:cNvGraphicFramePr>
+          <a:graphic xmlns:a="http://schemas.openxmlformats.org/drawingml/2006/main">
+            <a:graphicData uri="http://schemas.openxmlformats.org/drawingml/2006/picture">
+              <pic:pic xmlns:pic="http://schemas.openxmlformats.org/drawingml/2006/picture">
+                <pic:nvPicPr>
+                  <pic:cNvPr id="0" name="Picture 1"/>
+                  <pic:cNvPicPr>
+                    <a:picLocks noChangeAspect="1" noChangeArrowheads="1"/>
+                  </pic:cNvPicPr>
+                </pic:nvPicPr>
+                <pic:blipFill>
+                  <a:blip r:embed="rId3">
+                    <a:extLst>
+                      <a:ext uri="{28A0092B-C50C-407E-A947-70E740481C1C}">
+                        <a14:useLocalDpi xmlns:a14="http://schemas.microsoft.com/office/drawing/2010/main" val="0"/>
+                      </a:ext>
+                    </a:extLst>
+                  </a:blip>
+                  <a:srcRect/>
+                  <a:stretch>
+                    <a:fillRect/>
+                  </a:stretch>
+                </pic:blipFill>
+                <pic:spPr bwMode="auto">
+                  <a:xfrm>
+                    <a:off x="0" y="0"/>
+                    <a:ext cx="342900" cy="546100"/>
+                  </a:xfrm>
+                  <a:prstGeom prst="rect">
+                    <a:avLst/>
+                  </a:prstGeom>
+                  <a:noFill/>
+                  <a:ln>
+                    <a:noFill/>
+                  </a:ln>
+                </pic:spPr>
+              </pic:pic>
+            </a:graphicData>
+          </a:graphic>
+          <wp14:sizeRelH relativeFrom="page">
+            <wp14:pctWidth>0</wp14:pctWidth>
+          </wp14:sizeRelH>
+          <wp14:sizeRelV relativeFrom="page">
+            <wp14:pctHeight>0</wp14:pctHeight>
+          </wp14:sizeRelV>
+        </wp:anchor>
+      </w:drawing>
+    </w:r>
+    <w:r>
+      <w:rPr>
+        <w:noProof/>
+      </w:rPr>
+      <mc:AlternateContent>
+        <mc:Choice Requires="wps">
+          <w:drawing>
+            <wp:anchor distT="0" distB="0" distL="114300" distR="114300" simplePos="0" relativeHeight="251661312" behindDoc="0" locked="0" layoutInCell="1" allowOverlap="1" wp14:anchorId="56F6D560" wp14:editId="5664B47E">
+              <wp:simplePos x="0" y="0"/>
+              <wp:positionH relativeFrom="column">
+                <wp:posOffset>6203315</wp:posOffset>
+              </wp:positionH>
+              <wp:positionV relativeFrom="paragraph">
+                <wp:posOffset>-317500</wp:posOffset>
+              </wp:positionV>
+              <wp:extent cx="554990" cy="688340"/>
+              <wp:effectExtent l="5715" t="0" r="0" b="0"/>
+              <wp:wrapTight wrapText="bothSides">
+                <wp:wrapPolygon edited="0">
+                  <wp:start x="0" y="0"/>
+                  <wp:lineTo x="21600" y="0"/>
+                  <wp:lineTo x="21600" y="21600"/>
+                  <wp:lineTo x="0" y="21600"/>
+                  <wp:lineTo x="0" y="0"/>
+                </wp:wrapPolygon>
+              </wp:wrapTight>
+              <wp:docPr id="4" name="Text Box 2"/>
+              <wp:cNvGraphicFramePr>
+                <a:graphicFrameLocks xmlns:a="http://schemas.openxmlformats.org/drawingml/2006/main"/>
+              </wp:cNvGraphicFramePr>
+              <a:graphic xmlns:a="http://schemas.openxmlformats.org/drawingml/2006/main">
+                <a:graphicData uri="http://schemas.microsoft.com/office/word/2010/wordprocessingShape">
+                  <wps:wsp>
+                    <wps:cNvSpPr txBox="1">
+                      <a:spLocks noChangeArrowheads="1"/>
+                    </wps:cNvSpPr>
+                    <wps:spPr bwMode="auto">
+                      <a:xfrm>
+                        <a:off x="0" y="0"/>
+                        <a:ext cx="554990" cy="688340"/>
+                      </a:xfrm>
+                      <a:prstGeom prst="rect">
+                        <a:avLst/>
+                      </a:prstGeom>
+                      <a:noFill/>
+                      <a:ln>
+                        <a:noFill/>
+                      </a:ln>
+                      <a:extLst>
+                        <a:ext uri="{909E8E84-426E-40dd-AFC4-6F175D3DCCD1}">
+                          <a14:hiddenFill xmlns:a14="http://schemas.microsoft.com/office/drawing/2010/main">
+                            <a:solidFill>
+                              <a:srgbClr val="FFFFFF"/>
+                            </a:solidFill>
+                          </a14:hiddenFill>
+                        </a:ext>
+                        <a:ext uri="{91240B29-F687-4f45-9708-019B960494DF}">
+                          <a14:hiddenLine xmlns:a14="http://schemas.microsoft.com/office/drawing/2010/main" w="9525">
+                            <a:solidFill>
+                              <a:srgbClr val="000000"/>
+                            </a:solidFill>
+                            <a:miter lim="800000"/>
+                            <a:headEnd/>
+                            <a:tailEnd/>
+                          </a14:hiddenLine>
+                        </a:ext>
+                      </a:extLst>
+                    </wps:spPr>
+                    <wps:txbx>
+                      <w:txbxContent>
+                        <w:p/>
+                      </w:txbxContent>
+                    </wps:txbx>
+                    <wps:bodyPr rot="0" vert="horz" wrap="square" lIns="91440" tIns="45720" rIns="91440" bIns="45720" anchor="t" anchorCtr="0" upright="1">
+                      <a:noAutofit/>
+                    </wps:bodyPr>
+                  </wps:wsp>
+                </a:graphicData>
+              </a:graphic>
+              <wp14:sizeRelH relativeFrom="page">
+                <wp14:pctWidth>0</wp14:pctWidth>
+              </wp14:sizeRelH>
+              <wp14:sizeRelV relativeFrom="page">
+                <wp14:pctHeight>0</wp14:pctHeight>
+              </wp14:sizeRelV>
+            </wp:anchor>
+          </w:drawing>
+        </mc:Choice>
+        <mc:Fallback>
+          <w:pict>
+            <v:shape id="_x0000_s1028" type="#_x0000_t202" style="position:absolute;left:0;text-align:left;margin-left:488.45pt;margin-top:-24.95pt;width:43.7pt;height:54.2pt;z-index:251661312;visibility:visible;mso-wrap-style:square;mso-width-percent:0;mso-height-percent:0;mso-wrap-distance-left:9pt;mso-wrap-distance-top:0;mso-wrap-distance-right:9pt;mso-wrap-distance-bottom:0;mso-position-horizontal:absolute;mso-position-horizontal-relative:text;mso-position-vertical:absolute;mso-position-vertical-relative:text;mso-width-percent:0;mso-height-percent:0;mso-width-relative:page;mso-height-relative:page;v-text-anchor:top" o:gfxdata="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" filled="f" stroked="f">
+              <v:textbox>
+                <w:txbxContent>
+                  <w:p/>
+                </w:txbxContent>
+              </v:textbox>
+              <w10:wrap type="tight"/>
+            </v:shape>
+          </w:pict>
+        </mc:Fallback>
+      </mc:AlternateContent>
+    </w:r>
+    <w:r>
+      <w:rPr>
+        <w:noProof/>
+      </w:rPr>
+      <w:t xml:space="preserve"> </w:t>
+    </w:r>
+  </w:p>
+  <w:p>
+    <w:pPr>
+      <w:tabs>
+        <w:tab w:val="center" w:pos="4153"/>
+        <w:tab w:val="right" w:pos="8306"/>
+      </w:tabs>
+      <w:jc w:val="center"/>
+      <w:rPr>
+        <w:rFonts w:ascii="Arial" w:hAnsi="Arial" w:cs="Arial"/>
+        <w:bCs/>
+        <w:iCs/>
+        <w:color w:val="999999"/>
+      </w:rPr>
+    </w:pPr>
+    <w:r>
+      <w:rPr>
+        <w:noProof/>
+      </w:rPr>
+      <w:t xml:space="preserve"> </w:t>
     </w:r>
   </w:p>
 </w:hdr>
@@ -5216,7 +5185,7 @@
 </file>
 
 <file path=customXml/itemProps1.xml><?xml version="1.0" encoding="utf-8"?>
-<ds:datastoreItem xmlns:ds="http://schemas.openxmlformats.org/officeDocument/2006/customXml" ds:itemID="{FE468646-3894-EC4C-9ECD-45A43F0C119D}">
+<ds:datastoreItem xmlns:ds="http://schemas.openxmlformats.org/officeDocument/2006/customXml" ds:itemID="{22F8D96A-ADE7-664C-B7D3-A2DC26FBA951}">
   <ds:schemaRefs>
     <ds:schemaRef ds:uri="http://schemas.openxmlformats.org/officeDocument/2006/bibliography"/>
   </ds:schemaRefs>

</xml_diff>

<commit_message>
Release of PathOS v1.3 (Melisandre)
</commit_message>
<xml_diff>
--- a/PathosCore/src/Report/Default Fail Template.docx
+++ b/PathosCore/src/Report/Default Fail Template.docx
@@ -2,8 +2,6 @@
 <file path=word/document.xml><?xml version="1.0" encoding="utf-8"?>
 <w:document xmlns:wpc="http://schemas.microsoft.com/office/word/2010/wordprocessingCanvas" xmlns:mo="http://schemas.microsoft.com/office/mac/office/2008/main" xmlns:mc="http://schemas.openxmlformats.org/markup-compatibility/2006" xmlns:mv="urn:schemas-microsoft-com:mac:vml" xmlns:o="urn:schemas-microsoft-com:office:office" xmlns:r="http://schemas.openxmlformats.org/officeDocument/2006/relationships" xmlns:m="http://schemas.openxmlformats.org/officeDocument/2006/math" xmlns:v="urn:schemas-microsoft-com:vml" xmlns:wp14="http://schemas.microsoft.com/office/word/2010/wordprocessingDrawing" xmlns:wp="http://schemas.openxmlformats.org/drawingml/2006/wordprocessingDrawing" xmlns:w10="urn:schemas-microsoft-com:office:word" xmlns:w="http://schemas.openxmlformats.org/wordprocessingml/2006/main" xmlns:w14="http://schemas.microsoft.com/office/word/2010/wordml" xmlns:wpg="http://schemas.microsoft.com/office/word/2010/wordprocessingGroup" xmlns:wpi="http://schemas.microsoft.com/office/word/2010/wordprocessingInk" xmlns:wne="http://schemas.microsoft.com/office/word/2006/wordml" xmlns:wps="http://schemas.microsoft.com/office/word/2010/wordprocessingShape" mc:Ignorable="w14 wp14">
   <w:body>
-    <w:bookmarkStart w:id="0" w:name="_GoBack"/>
-    <w:bookmarkEnd w:id="0"/>
     <w:p>
       <w:r>
         <w:rPr>
@@ -1889,6 +1887,8 @@
         </w:rPr>
         <w:tab/>
       </w:r>
+      <w:bookmarkStart w:id="0" w:name="_GoBack"/>
+      <w:bookmarkEnd w:id="0"/>
     </w:p>
     <w:p>
       <w:pPr>
@@ -1957,7 +1957,7 @@
           <w:szCs w:val="18"/>
           <w:lang w:val="en-AU"/>
         </w:rPr>
-        <w:t>20-Jan-2016 6:04 pm</w:t>
+        <w:t>31-Aug-2015 9:49 am</w:t>
       </w:r>
       <w:r>
         <w:rPr>
@@ -2612,7 +2612,7 @@
         <w:color w:val="808080"/>
         <w:sz w:val="18"/>
       </w:rPr>
-      <w:t>20-Jan-16 6:04 PM</w:t>
+      <w:t>31-Aug-15 9:49 AM</w:t>
     </w:r>
     <w:r>
       <w:rPr>
@@ -2664,21 +2664,24 @@
     </w:pPr>
     <w:r>
       <w:rPr>
+        <w:rFonts w:ascii="Calibri" w:hAnsi="Calibri" w:cs="Calibri"/>
         <w:noProof/>
+        <w:sz w:val="28"/>
+        <w:szCs w:val="28"/>
       </w:rPr>
       <w:drawing>
-        <wp:anchor distT="0" distB="0" distL="114300" distR="114300" simplePos="0" relativeHeight="251663360" behindDoc="0" locked="0" layoutInCell="1" allowOverlap="1" wp14:anchorId="609A30A5" wp14:editId="16490FD9">
+        <wp:anchor distT="0" distB="0" distL="114300" distR="114300" simplePos="0" relativeHeight="251662336" behindDoc="0" locked="0" layoutInCell="1" allowOverlap="1" wp14:anchorId="3BCF3CDF" wp14:editId="05C1E29F">
           <wp:simplePos x="0" y="0"/>
-          <wp:positionH relativeFrom="margin">
-            <wp:posOffset>-228600</wp:posOffset>
+          <wp:positionH relativeFrom="column">
+            <wp:posOffset>114300</wp:posOffset>
           </wp:positionH>
-          <wp:positionV relativeFrom="margin">
-            <wp:posOffset>-914400</wp:posOffset>
+          <wp:positionV relativeFrom="paragraph">
+            <wp:posOffset>-241300</wp:posOffset>
           </wp:positionV>
-          <wp:extent cx="1676400" cy="688340"/>
+          <wp:extent cx="1371600" cy="413359"/>
           <wp:effectExtent l="0" t="0" r="0" b="0"/>
-          <wp:wrapSquare wrapText="bothSides"/>
-          <wp:docPr id="1" name="Picture 1"/>
+          <wp:wrapNone/>
+          <wp:docPr id="9" name="Picture 7"/>
           <wp:cNvGraphicFramePr>
             <a:graphicFrameLocks xmlns:a="http://schemas.openxmlformats.org/drawingml/2006/main" noChangeAspect="1"/>
           </wp:cNvGraphicFramePr>
@@ -2686,8 +2689,10 @@
             <a:graphicData uri="http://schemas.openxmlformats.org/drawingml/2006/picture">
               <pic:pic xmlns:pic="http://schemas.openxmlformats.org/drawingml/2006/picture">
                 <pic:nvPicPr>
-                  <pic:cNvPr id="0" name="Screen Shot 2017-02-10 at 11.47.55 AM.png"/>
-                  <pic:cNvPicPr/>
+                  <pic:cNvPr id="0" name="Picture 7"/>
+                  <pic:cNvPicPr>
+                    <a:picLocks noChangeAspect="1" noChangeArrowheads="1"/>
+                  </pic:cNvPicPr>
                 </pic:nvPicPr>
                 <pic:blipFill>
                   <a:blip r:embed="rId1">
@@ -2697,26 +2702,31 @@
                       </a:ext>
                     </a:extLst>
                   </a:blip>
+                  <a:srcRect/>
                   <a:stretch>
                     <a:fillRect/>
                   </a:stretch>
                 </pic:blipFill>
-                <pic:spPr>
+                <pic:spPr bwMode="auto">
                   <a:xfrm>
                     <a:off x="0" y="0"/>
-                    <a:ext cx="1676400" cy="688340"/>
+                    <a:ext cx="1371600" cy="413359"/>
                   </a:xfrm>
                   <a:prstGeom prst="rect">
                     <a:avLst/>
                   </a:prstGeom>
+                  <a:noFill/>
+                  <a:ln>
+                    <a:noFill/>
+                  </a:ln>
                 </pic:spPr>
               </pic:pic>
             </a:graphicData>
           </a:graphic>
-          <wp14:sizeRelH relativeFrom="margin">
+          <wp14:sizeRelH relativeFrom="page">
             <wp14:pctWidth>0</wp14:pctWidth>
           </wp14:sizeRelH>
-          <wp14:sizeRelV relativeFrom="margin">
+          <wp14:sizeRelV relativeFrom="page">
             <wp14:pctHeight>0</wp14:pctHeight>
           </wp14:sizeRelV>
         </wp:anchor>
@@ -2729,13 +2739,454 @@
       <mc:AlternateContent>
         <mc:Choice Requires="wps">
           <w:drawing>
-            <wp:anchor distT="0" distB="0" distL="114300" distR="114300" simplePos="0" relativeHeight="251659264" behindDoc="0" locked="0" layoutInCell="1" allowOverlap="1" wp14:anchorId="0BF1AC83" wp14:editId="5173C54D">
+            <wp:anchor distT="0" distB="0" distL="114300" distR="114300" simplePos="0" relativeHeight="251658240" behindDoc="0" locked="0" layoutInCell="1" allowOverlap="1" wp14:anchorId="70EC8BBC" wp14:editId="5176D4EC">
               <wp:simplePos x="0" y="0"/>
               <wp:positionH relativeFrom="column">
-                <wp:posOffset>-114300</wp:posOffset>
+                <wp:posOffset>5372100</wp:posOffset>
+              </wp:positionH>
+              <wp:positionV relativeFrom="page">
+                <wp:posOffset>304800</wp:posOffset>
+              </wp:positionV>
+              <wp:extent cx="685800" cy="548640"/>
+              <wp:effectExtent l="0" t="0" r="0" b="10160"/>
+              <wp:wrapTight wrapText="bothSides">
+                <wp:wrapPolygon edited="0">
+                  <wp:start x="800" y="0"/>
+                  <wp:lineTo x="800" y="21000"/>
+                  <wp:lineTo x="20000" y="21000"/>
+                  <wp:lineTo x="20000" y="0"/>
+                  <wp:lineTo x="800" y="0"/>
+                </wp:wrapPolygon>
+              </wp:wrapTight>
+              <wp:docPr id="3" name="Text Box 8"/>
+              <wp:cNvGraphicFramePr>
+                <a:graphicFrameLocks xmlns:a="http://schemas.openxmlformats.org/drawingml/2006/main"/>
+              </wp:cNvGraphicFramePr>
+              <a:graphic xmlns:a="http://schemas.openxmlformats.org/drawingml/2006/main">
+                <a:graphicData uri="http://schemas.microsoft.com/office/word/2010/wordprocessingShape">
+                  <wps:wsp>
+                    <wps:cNvSpPr txBox="1">
+                      <a:spLocks noChangeArrowheads="1"/>
+                    </wps:cNvSpPr>
+                    <wps:spPr bwMode="auto">
+                      <a:xfrm>
+                        <a:off x="0" y="0"/>
+                        <a:ext cx="685800" cy="548640"/>
+                      </a:xfrm>
+                      <a:prstGeom prst="rect">
+                        <a:avLst/>
+                      </a:prstGeom>
+                      <a:noFill/>
+                      <a:ln>
+                        <a:noFill/>
+                      </a:ln>
+                      <a:extLst>
+                        <a:ext uri="{909E8E84-426E-40dd-AFC4-6F175D3DCCD1}">
+                          <a14:hiddenFill xmlns:a14="http://schemas.microsoft.com/office/drawing/2010/main">
+                            <a:solidFill>
+                              <a:srgbClr val="FFFFFF"/>
+                            </a:solidFill>
+                          </a14:hiddenFill>
+                        </a:ext>
+                        <a:ext uri="{91240B29-F687-4f45-9708-019B960494DF}">
+                          <a14:hiddenLine xmlns:a14="http://schemas.microsoft.com/office/drawing/2010/main" w="9525">
+                            <a:solidFill>
+                              <a:srgbClr val="000000"/>
+                            </a:solidFill>
+                            <a:miter lim="800000"/>
+                            <a:headEnd/>
+                            <a:tailEnd/>
+                          </a14:hiddenLine>
+                        </a:ext>
+                      </a:extLst>
+                    </wps:spPr>
+                    <wps:txbx>
+                      <w:txbxContent>
+                        <w:p>
+                          <w:r>
+                            <w:rPr>
+                              <w:noProof/>
+                            </w:rPr>
+                            <w:drawing>
+                              <wp:inline distT="0" distB="0" distL="0" distR="0" wp14:anchorId="13345E78" wp14:editId="5B18D42B">
+                                <wp:extent cx="457200" cy="139700"/>
+                                <wp:effectExtent l="0" t="0" r="0" b="12700"/>
+                                <wp:docPr id="8" name="Picture 2"/>
+                                <wp:cNvGraphicFramePr>
+                                  <a:graphicFrameLocks xmlns:a="http://schemas.openxmlformats.org/drawingml/2006/main" noChangeAspect="1"/>
+                                </wp:cNvGraphicFramePr>
+                                <a:graphic xmlns:a="http://schemas.openxmlformats.org/drawingml/2006/main">
+                                  <a:graphicData uri="http://schemas.openxmlformats.org/drawingml/2006/picture">
+                                    <pic:pic xmlns:pic="http://schemas.openxmlformats.org/drawingml/2006/picture">
+                                      <pic:nvPicPr>
+                                        <pic:cNvPr id="0" name="Picture 2"/>
+                                        <pic:cNvPicPr>
+                                          <a:picLocks noChangeAspect="1" noChangeArrowheads="1"/>
+                                        </pic:cNvPicPr>
+                                      </pic:nvPicPr>
+                                      <pic:blipFill>
+                                        <a:blip r:embed="rId2">
+                                          <a:extLst>
+                                            <a:ext uri="{28A0092B-C50C-407E-A947-70E740481C1C}">
+                                              <a14:useLocalDpi xmlns:a14="http://schemas.microsoft.com/office/drawing/2010/main" val="0"/>
+                                            </a:ext>
+                                          </a:extLst>
+                                        </a:blip>
+                                        <a:srcRect/>
+                                        <a:stretch>
+                                          <a:fillRect/>
+                                        </a:stretch>
+                                      </pic:blipFill>
+                                      <pic:spPr bwMode="auto">
+                                        <a:xfrm>
+                                          <a:off x="0" y="0"/>
+                                          <a:ext cx="457200" cy="139700"/>
+                                        </a:xfrm>
+                                        <a:prstGeom prst="rect">
+                                          <a:avLst/>
+                                        </a:prstGeom>
+                                        <a:noFill/>
+                                        <a:ln>
+                                          <a:noFill/>
+                                        </a:ln>
+                                      </pic:spPr>
+                                    </pic:pic>
+                                  </a:graphicData>
+                                </a:graphic>
+                              </wp:inline>
+                            </w:drawing>
+                          </w:r>
+                        </w:p>
+                        <w:p>
+                          <w:pPr>
+                            <w:jc w:val="center"/>
+                            <w:rPr>
+                              <w:rFonts w:ascii="Arial (W1)" w:hAnsi="Arial (W1)" w:cs="Arial"/>
+                              <w:color w:val="333399"/>
+                              <w:sz w:val="8"/>
+                              <w:szCs w:val="7"/>
+                            </w:rPr>
+                          </w:pPr>
+                          <w:r>
+                            <w:rPr>
+                              <w:rFonts w:ascii="Arial (W1)" w:hAnsi="Arial (W1)" w:cs="Arial"/>
+                              <w:color w:val="333399"/>
+                              <w:sz w:val="8"/>
+                              <w:szCs w:val="7"/>
+                            </w:rPr>
+                            <w:t>NATA &amp; RCPA</w:t>
+                          </w:r>
+                        </w:p>
+                        <w:p>
+                          <w:pPr>
+                            <w:jc w:val="center"/>
+                            <w:rPr>
+                              <w:rFonts w:ascii="Arial (W1)" w:hAnsi="Arial (W1)" w:cs="Arial"/>
+                              <w:color w:val="333399"/>
+                              <w:sz w:val="8"/>
+                              <w:szCs w:val="7"/>
+                            </w:rPr>
+                          </w:pPr>
+                          <w:r>
+                            <w:rPr>
+                              <w:rFonts w:ascii="Arial (W1)" w:hAnsi="Arial (W1)" w:cs="Arial"/>
+                              <w:color w:val="333399"/>
+                              <w:sz w:val="8"/>
+                              <w:szCs w:val="7"/>
+                            </w:rPr>
+                            <w:t>ACCREDITED</w:t>
+                          </w:r>
+                        </w:p>
+                        <w:p>
+                          <w:pPr>
+                            <w:jc w:val="center"/>
+                            <w:rPr>
+                              <w:rFonts w:ascii="Arial (W1)" w:hAnsi="Arial (W1)" w:cs="Arial"/>
+                              <w:color w:val="333399"/>
+                              <w:sz w:val="8"/>
+                              <w:szCs w:val="7"/>
+                            </w:rPr>
+                          </w:pPr>
+                          <w:r>
+                            <w:rPr>
+                              <w:rFonts w:ascii="Arial (W1)" w:hAnsi="Arial (W1)" w:cs="Arial"/>
+                              <w:color w:val="333399"/>
+                              <w:sz w:val="8"/>
+                              <w:szCs w:val="7"/>
+                            </w:rPr>
+                            <w:t>LABORATORY</w:t>
+                          </w:r>
+                        </w:p>
+                        <w:p>
+                          <w:pPr>
+                            <w:jc w:val="center"/>
+                            <w:rPr>
+                              <w:rFonts w:ascii="Arial (W1)" w:hAnsi="Arial (W1)" w:cs="Arial"/>
+                              <w:color w:val="333399"/>
+                              <w:sz w:val="8"/>
+                              <w:szCs w:val="7"/>
+                            </w:rPr>
+                          </w:pPr>
+                          <w:r>
+                            <w:rPr>
+                              <w:rFonts w:ascii="Arial (W1)" w:hAnsi="Arial (W1)" w:cs="Arial"/>
+                              <w:color w:val="333399"/>
+                              <w:sz w:val="8"/>
+                              <w:szCs w:val="7"/>
+                            </w:rPr>
+                            <w:t>Number 2465</w:t>
+                          </w:r>
+                        </w:p>
+                      </w:txbxContent>
+                    </wps:txbx>
+                    <wps:bodyPr rot="0" vert="horz" wrap="square" lIns="91440" tIns="45720" rIns="91440" bIns="45720" anchor="t" anchorCtr="0" upright="1">
+                      <a:noAutofit/>
+                    </wps:bodyPr>
+                  </wps:wsp>
+                </a:graphicData>
+              </a:graphic>
+              <wp14:sizeRelH relativeFrom="page">
+                <wp14:pctWidth>0</wp14:pctWidth>
+              </wp14:sizeRelH>
+              <wp14:sizeRelV relativeFrom="page">
+                <wp14:pctHeight>0</wp14:pctHeight>
+              </wp14:sizeRelV>
+            </wp:anchor>
+          </w:drawing>
+        </mc:Choice>
+        <mc:Fallback>
+          <w:pict>
+            <v:shapetype id="_x0000_t202" coordsize="21600,21600" o:spt="202" path="m0,0l0,21600,21600,21600,21600,0xe">
+              <v:stroke joinstyle="miter"/>
+              <v:path gradientshapeok="t" o:connecttype="rect"/>
+            </v:shapetype>
+            <v:shape id="Text Box 8" o:spid="_x0000_s1026" type="#_x0000_t202" style="position:absolute;left:0;text-align:left;margin-left:423pt;margin-top:24pt;width:54pt;height:43.2pt;z-index:251658240;visibility:visible;mso-wrap-style:square;mso-width-percent:0;mso-height-percent:0;mso-wrap-distance-left:9pt;mso-wrap-distance-top:0;mso-wrap-distance-right:9pt;mso-wrap-distance-bottom:0;mso-position-horizontal:absolute;mso-position-horizontal-relative:text;mso-position-vertical:absolute;mso-position-vertical-relative:page;mso-width-percent:0;mso-height-percent:0;mso-width-relative:page;mso-height-relative:page;v-text-anchor:top" o:gfxdata="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" filled="f" stroked="f">
+              <v:textbox>
+                <w:txbxContent>
+                  <w:p>
+                    <w:r>
+                      <w:rPr>
+                        <w:noProof/>
+                      </w:rPr>
+                      <w:drawing>
+                        <wp:inline distT="0" distB="0" distL="0" distR="0" wp14:anchorId="13345E78" wp14:editId="5B18D42B">
+                          <wp:extent cx="457200" cy="139700"/>
+                          <wp:effectExtent l="0" t="0" r="0" b="12700"/>
+                          <wp:docPr id="6" name="Picture 2"/>
+                          <wp:cNvGraphicFramePr>
+                            <a:graphicFrameLocks xmlns:a="http://schemas.openxmlformats.org/drawingml/2006/main" noChangeAspect="1"/>
+                          </wp:cNvGraphicFramePr>
+                          <a:graphic xmlns:a="http://schemas.openxmlformats.org/drawingml/2006/main">
+                            <a:graphicData uri="http://schemas.openxmlformats.org/drawingml/2006/picture">
+                              <pic:pic xmlns:pic="http://schemas.openxmlformats.org/drawingml/2006/picture">
+                                <pic:nvPicPr>
+                                  <pic:cNvPr id="0" name="Picture 2"/>
+                                  <pic:cNvPicPr>
+                                    <a:picLocks noChangeAspect="1" noChangeArrowheads="1"/>
+                                  </pic:cNvPicPr>
+                                </pic:nvPicPr>
+                                <pic:blipFill>
+                                  <a:blip r:embed="rId3">
+                                    <a:extLst>
+                                      <a:ext uri="{28A0092B-C50C-407E-A947-70E740481C1C}">
+                                        <a14:useLocalDpi xmlns:a14="http://schemas.microsoft.com/office/drawing/2010/main" val="0"/>
+                                      </a:ext>
+                                    </a:extLst>
+                                  </a:blip>
+                                  <a:srcRect/>
+                                  <a:stretch>
+                                    <a:fillRect/>
+                                  </a:stretch>
+                                </pic:blipFill>
+                                <pic:spPr bwMode="auto">
+                                  <a:xfrm>
+                                    <a:off x="0" y="0"/>
+                                    <a:ext cx="457200" cy="139700"/>
+                                  </a:xfrm>
+                                  <a:prstGeom prst="rect">
+                                    <a:avLst/>
+                                  </a:prstGeom>
+                                  <a:noFill/>
+                                  <a:ln>
+                                    <a:noFill/>
+                                  </a:ln>
+                                </pic:spPr>
+                              </pic:pic>
+                            </a:graphicData>
+                          </a:graphic>
+                        </wp:inline>
+                      </w:drawing>
+                    </w:r>
+                  </w:p>
+                  <w:p>
+                    <w:pPr>
+                      <w:jc w:val="center"/>
+                      <w:rPr>
+                        <w:rFonts w:ascii="Arial (W1)" w:hAnsi="Arial (W1)" w:cs="Arial"/>
+                        <w:color w:val="333399"/>
+                        <w:sz w:val="8"/>
+                        <w:szCs w:val="7"/>
+                      </w:rPr>
+                    </w:pPr>
+                    <w:r>
+                      <w:rPr>
+                        <w:rFonts w:ascii="Arial (W1)" w:hAnsi="Arial (W1)" w:cs="Arial"/>
+                        <w:color w:val="333399"/>
+                        <w:sz w:val="8"/>
+                        <w:szCs w:val="7"/>
+                      </w:rPr>
+                      <w:t>NATA &amp; RCPA</w:t>
+                    </w:r>
+                  </w:p>
+                  <w:p>
+                    <w:pPr>
+                      <w:jc w:val="center"/>
+                      <w:rPr>
+                        <w:rFonts w:ascii="Arial (W1)" w:hAnsi="Arial (W1)" w:cs="Arial"/>
+                        <w:color w:val="333399"/>
+                        <w:sz w:val="8"/>
+                        <w:szCs w:val="7"/>
+                      </w:rPr>
+                    </w:pPr>
+                    <w:r>
+                      <w:rPr>
+                        <w:rFonts w:ascii="Arial (W1)" w:hAnsi="Arial (W1)" w:cs="Arial"/>
+                        <w:color w:val="333399"/>
+                        <w:sz w:val="8"/>
+                        <w:szCs w:val="7"/>
+                      </w:rPr>
+                      <w:t>ACCREDITED</w:t>
+                    </w:r>
+                  </w:p>
+                  <w:p>
+                    <w:pPr>
+                      <w:jc w:val="center"/>
+                      <w:rPr>
+                        <w:rFonts w:ascii="Arial (W1)" w:hAnsi="Arial (W1)" w:cs="Arial"/>
+                        <w:color w:val="333399"/>
+                        <w:sz w:val="8"/>
+                        <w:szCs w:val="7"/>
+                      </w:rPr>
+                    </w:pPr>
+                    <w:r>
+                      <w:rPr>
+                        <w:rFonts w:ascii="Arial (W1)" w:hAnsi="Arial (W1)" w:cs="Arial"/>
+                        <w:color w:val="333399"/>
+                        <w:sz w:val="8"/>
+                        <w:szCs w:val="7"/>
+                      </w:rPr>
+                      <w:t>LABORATORY</w:t>
+                    </w:r>
+                  </w:p>
+                  <w:p>
+                    <w:pPr>
+                      <w:jc w:val="center"/>
+                      <w:rPr>
+                        <w:rFonts w:ascii="Arial (W1)" w:hAnsi="Arial (W1)" w:cs="Arial"/>
+                        <w:color w:val="333399"/>
+                        <w:sz w:val="8"/>
+                        <w:szCs w:val="7"/>
+                      </w:rPr>
+                    </w:pPr>
+                    <w:r>
+                      <w:rPr>
+                        <w:rFonts w:ascii="Arial (W1)" w:hAnsi="Arial (W1)" w:cs="Arial"/>
+                        <w:color w:val="333399"/>
+                        <w:sz w:val="8"/>
+                        <w:szCs w:val="7"/>
+                      </w:rPr>
+                      <w:t>Number 2465</w:t>
+                    </w:r>
+                  </w:p>
+                </w:txbxContent>
+              </v:textbox>
+              <w10:wrap type="tight" anchory="page"/>
+            </v:shape>
+          </w:pict>
+        </mc:Fallback>
+      </mc:AlternateContent>
+    </w:r>
+    <w:r>
+      <w:rPr>
+        <w:noProof/>
+      </w:rPr>
+      <w:drawing>
+        <wp:anchor distT="0" distB="0" distL="114300" distR="114300" simplePos="0" relativeHeight="251661312" behindDoc="0" locked="0" layoutInCell="1" allowOverlap="1" wp14:anchorId="69270715" wp14:editId="787C3E81">
+          <wp:simplePos x="0" y="0"/>
+          <wp:positionH relativeFrom="column">
+            <wp:posOffset>6057900</wp:posOffset>
+          </wp:positionH>
+          <wp:positionV relativeFrom="paragraph">
+            <wp:posOffset>-127000</wp:posOffset>
+          </wp:positionV>
+          <wp:extent cx="342900" cy="546100"/>
+          <wp:effectExtent l="0" t="0" r="12700" b="12700"/>
+          <wp:wrapNone/>
+          <wp:docPr id="7" name="Picture 1"/>
+          <wp:cNvGraphicFramePr>
+            <a:graphicFrameLocks xmlns:a="http://schemas.openxmlformats.org/drawingml/2006/main" noChangeAspect="1"/>
+          </wp:cNvGraphicFramePr>
+          <a:graphic xmlns:a="http://schemas.openxmlformats.org/drawingml/2006/main">
+            <a:graphicData uri="http://schemas.openxmlformats.org/drawingml/2006/picture">
+              <pic:pic xmlns:pic="http://schemas.openxmlformats.org/drawingml/2006/picture">
+                <pic:nvPicPr>
+                  <pic:cNvPr id="0" name="Picture 1"/>
+                  <pic:cNvPicPr>
+                    <a:picLocks noChangeAspect="1" noChangeArrowheads="1"/>
+                  </pic:cNvPicPr>
+                </pic:nvPicPr>
+                <pic:blipFill>
+                  <a:blip r:embed="rId4">
+                    <a:extLst>
+                      <a:ext uri="{28A0092B-C50C-407E-A947-70E740481C1C}">
+                        <a14:useLocalDpi xmlns:a14="http://schemas.microsoft.com/office/drawing/2010/main" val="0"/>
+                      </a:ext>
+                    </a:extLst>
+                  </a:blip>
+                  <a:srcRect/>
+                  <a:stretch>
+                    <a:fillRect/>
+                  </a:stretch>
+                </pic:blipFill>
+                <pic:spPr bwMode="auto">
+                  <a:xfrm>
+                    <a:off x="0" y="0"/>
+                    <a:ext cx="342900" cy="546100"/>
+                  </a:xfrm>
+                  <a:prstGeom prst="rect">
+                    <a:avLst/>
+                  </a:prstGeom>
+                  <a:noFill/>
+                  <a:ln>
+                    <a:noFill/>
+                  </a:ln>
+                </pic:spPr>
+              </pic:pic>
+            </a:graphicData>
+          </a:graphic>
+          <wp14:sizeRelH relativeFrom="page">
+            <wp14:pctWidth>0</wp14:pctWidth>
+          </wp14:sizeRelH>
+          <wp14:sizeRelV relativeFrom="page">
+            <wp14:pctHeight>0</wp14:pctHeight>
+          </wp14:sizeRelV>
+        </wp:anchor>
+      </w:drawing>
+    </w:r>
+    <w:r>
+      <w:rPr>
+        <w:noProof/>
+      </w:rPr>
+      <mc:AlternateContent>
+        <mc:Choice Requires="wps">
+          <w:drawing>
+            <wp:anchor distT="0" distB="0" distL="114300" distR="114300" simplePos="0" relativeHeight="251656192" behindDoc="0" locked="0" layoutInCell="1" allowOverlap="1" wp14:anchorId="155CF19D" wp14:editId="721B972E">
+              <wp:simplePos x="0" y="0"/>
+              <wp:positionH relativeFrom="column">
+                <wp:posOffset>0</wp:posOffset>
               </wp:positionH>
               <wp:positionV relativeFrom="paragraph">
-                <wp:posOffset>375920</wp:posOffset>
+                <wp:posOffset>215900</wp:posOffset>
               </wp:positionV>
               <wp:extent cx="1257300" cy="228600"/>
               <wp:effectExtent l="0" t="0" r="0" b="0"/>
@@ -2805,7 +3256,7 @@
                               <w:rFonts w:ascii="Verdana" w:hAnsi="Verdana"/>
                               <w:sz w:val="16"/>
                             </w:rPr>
-                            <w:t>ABN 12 123 456 789</w:t>
+                            <w:t>ABN 42 100 504 883</w:t>
                           </w:r>
                         </w:p>
                       </w:txbxContent>
@@ -2831,7 +3282,7 @@
               <v:stroke joinstyle="miter"/>
               <v:path gradientshapeok="t" o:connecttype="rect"/>
             </v:shapetype>
-            <v:shape id="Text Box 2" o:spid="_x0000_s1026" type="#_x0000_t202" style="position:absolute;left:0;text-align:left;margin-left:-8.95pt;margin-top:29.6pt;width:99pt;height:18pt;z-index:251659264;visibility:visible;mso-wrap-style:square;mso-width-percent:0;mso-height-percent:0;mso-wrap-distance-left:9pt;mso-wrap-distance-top:0;mso-wrap-distance-right:9pt;mso-wrap-distance-bottom:0;mso-position-horizontal:absolute;mso-position-horizontal-relative:text;mso-position-vertical:absolute;mso-position-vertical-relative:text;mso-width-percent:0;mso-height-percent:0;mso-width-relative:page;mso-height-relative:page;v-text-anchor:top" o:gfxdata="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" filled="f" stroked="f">
+            <v:shape id="Text Box 2" o:spid="_x0000_s1027" type="#_x0000_t202" style="position:absolute;left:0;text-align:left;margin-left:0;margin-top:17pt;width:99pt;height:18pt;z-index:251656192;visibility:visible;mso-wrap-style:square;mso-width-percent:0;mso-height-percent:0;mso-wrap-distance-left:9pt;mso-wrap-distance-top:0;mso-wrap-distance-right:9pt;mso-wrap-distance-bottom:0;mso-position-horizontal:absolute;mso-position-horizontal-relative:text;mso-position-vertical:absolute;mso-position-vertical-relative:text;mso-width-percent:0;mso-height-percent:0;mso-width-relative:page;mso-height-relative:page;v-text-anchor:top" o:gfxdata="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" filled="f" stroked="f">
               <v:textbox>
                 <w:txbxContent>
                   <w:p>
@@ -2847,7 +3298,7 @@
                         <w:rFonts w:ascii="Verdana" w:hAnsi="Verdana"/>
                         <w:sz w:val="16"/>
                       </w:rPr>
-                      <w:t>ABN 12 123 456 789</w:t>
+                      <w:t>ABN 42 100 504 883</w:t>
                     </w:r>
                   </w:p>
                 </w:txbxContent>
@@ -2862,427 +3313,7 @@
       <w:rPr>
         <w:noProof/>
       </w:rPr>
-      <mc:AlternateContent>
-        <mc:Choice Requires="wps">
-          <w:drawing>
-            <wp:anchor distT="0" distB="0" distL="114300" distR="114300" simplePos="0" relativeHeight="251660288" behindDoc="0" locked="0" layoutInCell="1" allowOverlap="1" wp14:anchorId="6164FF26" wp14:editId="7A9D4F62">
-              <wp:simplePos x="0" y="0"/>
-              <wp:positionH relativeFrom="column">
-                <wp:posOffset>5600700</wp:posOffset>
-              </wp:positionH>
-              <wp:positionV relativeFrom="page">
-                <wp:posOffset>350520</wp:posOffset>
-              </wp:positionV>
-              <wp:extent cx="685800" cy="548640"/>
-              <wp:effectExtent l="0" t="0" r="0" b="10160"/>
-              <wp:wrapTight wrapText="bothSides">
-                <wp:wrapPolygon edited="0">
-                  <wp:start x="800" y="0"/>
-                  <wp:lineTo x="800" y="21000"/>
-                  <wp:lineTo x="20000" y="21000"/>
-                  <wp:lineTo x="20000" y="0"/>
-                  <wp:lineTo x="800" y="0"/>
-                </wp:wrapPolygon>
-              </wp:wrapTight>
-              <wp:docPr id="3" name="Text Box 8"/>
-              <wp:cNvGraphicFramePr>
-                <a:graphicFrameLocks xmlns:a="http://schemas.openxmlformats.org/drawingml/2006/main"/>
-              </wp:cNvGraphicFramePr>
-              <a:graphic xmlns:a="http://schemas.openxmlformats.org/drawingml/2006/main">
-                <a:graphicData uri="http://schemas.microsoft.com/office/word/2010/wordprocessingShape">
-                  <wps:wsp>
-                    <wps:cNvSpPr txBox="1">
-                      <a:spLocks noChangeArrowheads="1"/>
-                    </wps:cNvSpPr>
-                    <wps:spPr bwMode="auto">
-                      <a:xfrm>
-                        <a:off x="0" y="0"/>
-                        <a:ext cx="685800" cy="548640"/>
-                      </a:xfrm>
-                      <a:prstGeom prst="rect">
-                        <a:avLst/>
-                      </a:prstGeom>
-                      <a:noFill/>
-                      <a:ln>
-                        <a:noFill/>
-                      </a:ln>
-                      <a:extLst>
-                        <a:ext uri="{909E8E84-426E-40dd-AFC4-6F175D3DCCD1}">
-                          <a14:hiddenFill xmlns:a14="http://schemas.microsoft.com/office/drawing/2010/main">
-                            <a:solidFill>
-                              <a:srgbClr val="FFFFFF"/>
-                            </a:solidFill>
-                          </a14:hiddenFill>
-                        </a:ext>
-                        <a:ext uri="{91240B29-F687-4f45-9708-019B960494DF}">
-                          <a14:hiddenLine xmlns:a14="http://schemas.microsoft.com/office/drawing/2010/main" w="9525">
-                            <a:solidFill>
-                              <a:srgbClr val="000000"/>
-                            </a:solidFill>
-                            <a:miter lim="800000"/>
-                            <a:headEnd/>
-                            <a:tailEnd/>
-                          </a14:hiddenLine>
-                        </a:ext>
-                      </a:extLst>
-                    </wps:spPr>
-                    <wps:txbx>
-                      <w:txbxContent>
-                        <w:p>
-                          <w:r>
-                            <w:rPr>
-                              <w:noProof/>
-                            </w:rPr>
-                            <w:drawing>
-                              <wp:inline distT="0" distB="0" distL="0" distR="0" wp14:anchorId="44FC8ABB" wp14:editId="27630F30">
-                                <wp:extent cx="457200" cy="139700"/>
-                                <wp:effectExtent l="0" t="0" r="0" b="12700"/>
-                                <wp:docPr id="6" name="Picture 2"/>
-                                <wp:cNvGraphicFramePr>
-                                  <a:graphicFrameLocks xmlns:a="http://schemas.openxmlformats.org/drawingml/2006/main" noChangeAspect="1"/>
-                                </wp:cNvGraphicFramePr>
-                                <a:graphic xmlns:a="http://schemas.openxmlformats.org/drawingml/2006/main">
-                                  <a:graphicData uri="http://schemas.openxmlformats.org/drawingml/2006/picture">
-                                    <pic:pic xmlns:pic="http://schemas.openxmlformats.org/drawingml/2006/picture">
-                                      <pic:nvPicPr>
-                                        <pic:cNvPr id="0" name="Picture 2"/>
-                                        <pic:cNvPicPr>
-                                          <a:picLocks noChangeAspect="1" noChangeArrowheads="1"/>
-                                        </pic:cNvPicPr>
-                                      </pic:nvPicPr>
-                                      <pic:blipFill>
-                                        <a:blip r:embed="rId2">
-                                          <a:extLst>
-                                            <a:ext uri="{28A0092B-C50C-407E-A947-70E740481C1C}">
-                                              <a14:useLocalDpi xmlns:a14="http://schemas.microsoft.com/office/drawing/2010/main" val="0"/>
-                                            </a:ext>
-                                          </a:extLst>
-                                        </a:blip>
-                                        <a:srcRect/>
-                                        <a:stretch>
-                                          <a:fillRect/>
-                                        </a:stretch>
-                                      </pic:blipFill>
-                                      <pic:spPr bwMode="auto">
-                                        <a:xfrm>
-                                          <a:off x="0" y="0"/>
-                                          <a:ext cx="457200" cy="139700"/>
-                                        </a:xfrm>
-                                        <a:prstGeom prst="rect">
-                                          <a:avLst/>
-                                        </a:prstGeom>
-                                        <a:noFill/>
-                                        <a:ln>
-                                          <a:noFill/>
-                                        </a:ln>
-                                      </pic:spPr>
-                                    </pic:pic>
-                                  </a:graphicData>
-                                </a:graphic>
-                              </wp:inline>
-                            </w:drawing>
-                          </w:r>
-                        </w:p>
-                        <w:p>
-                          <w:pPr>
-                            <w:rPr>
-                              <w:rFonts w:ascii="Arial (W1)" w:hAnsi="Arial (W1)" w:cs="Arial"/>
-                              <w:color w:val="333399"/>
-                              <w:sz w:val="8"/>
-                              <w:szCs w:val="7"/>
-                            </w:rPr>
-                          </w:pPr>
-                        </w:p>
-                      </w:txbxContent>
-                    </wps:txbx>
-                    <wps:bodyPr rot="0" vert="horz" wrap="square" lIns="91440" tIns="45720" rIns="91440" bIns="45720" anchor="t" anchorCtr="0" upright="1">
-                      <a:noAutofit/>
-                    </wps:bodyPr>
-                  </wps:wsp>
-                </a:graphicData>
-              </a:graphic>
-              <wp14:sizeRelH relativeFrom="page">
-                <wp14:pctWidth>0</wp14:pctWidth>
-              </wp14:sizeRelH>
-              <wp14:sizeRelV relativeFrom="page">
-                <wp14:pctHeight>0</wp14:pctHeight>
-              </wp14:sizeRelV>
-            </wp:anchor>
-          </w:drawing>
-        </mc:Choice>
-        <mc:Fallback>
-          <w:pict>
-            <v:shape id="Text Box 8" o:spid="_x0000_s1027" type="#_x0000_t202" style="position:absolute;left:0;text-align:left;margin-left:441pt;margin-top:27.6pt;width:54pt;height:43.2pt;z-index:251660288;visibility:visible;mso-wrap-style:square;mso-width-percent:0;mso-height-percent:0;mso-wrap-distance-left:9pt;mso-wrap-distance-top:0;mso-wrap-distance-right:9pt;mso-wrap-distance-bottom:0;mso-position-horizontal:absolute;mso-position-horizontal-relative:text;mso-position-vertical:absolute;mso-position-vertical-relative:page;mso-width-percent:0;mso-height-percent:0;mso-width-relative:page;mso-height-relative:page;v-text-anchor:top" o:gfxdata="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" filled="f" stroked="f">
-              <v:textbox>
-                <w:txbxContent>
-                  <w:p>
-                    <w:r>
-                      <w:rPr>
-                        <w:noProof/>
-                      </w:rPr>
-                      <w:drawing>
-                        <wp:inline distT="0" distB="0" distL="0" distR="0" wp14:anchorId="44FC8ABB" wp14:editId="27630F30">
-                          <wp:extent cx="457200" cy="139700"/>
-                          <wp:effectExtent l="0" t="0" r="0" b="12700"/>
-                          <wp:docPr id="6" name="Picture 2"/>
-                          <wp:cNvGraphicFramePr>
-                            <a:graphicFrameLocks xmlns:a="http://schemas.openxmlformats.org/drawingml/2006/main" noChangeAspect="1"/>
-                          </wp:cNvGraphicFramePr>
-                          <a:graphic xmlns:a="http://schemas.openxmlformats.org/drawingml/2006/main">
-                            <a:graphicData uri="http://schemas.openxmlformats.org/drawingml/2006/picture">
-                              <pic:pic xmlns:pic="http://schemas.openxmlformats.org/drawingml/2006/picture">
-                                <pic:nvPicPr>
-                                  <pic:cNvPr id="0" name="Picture 2"/>
-                                  <pic:cNvPicPr>
-                                    <a:picLocks noChangeAspect="1" noChangeArrowheads="1"/>
-                                  </pic:cNvPicPr>
-                                </pic:nvPicPr>
-                                <pic:blipFill>
-                                  <a:blip r:embed="rId2">
-                                    <a:extLst>
-                                      <a:ext uri="{28A0092B-C50C-407E-A947-70E740481C1C}">
-                                        <a14:useLocalDpi xmlns:a14="http://schemas.microsoft.com/office/drawing/2010/main" val="0"/>
-                                      </a:ext>
-                                    </a:extLst>
-                                  </a:blip>
-                                  <a:srcRect/>
-                                  <a:stretch>
-                                    <a:fillRect/>
-                                  </a:stretch>
-                                </pic:blipFill>
-                                <pic:spPr bwMode="auto">
-                                  <a:xfrm>
-                                    <a:off x="0" y="0"/>
-                                    <a:ext cx="457200" cy="139700"/>
-                                  </a:xfrm>
-                                  <a:prstGeom prst="rect">
-                                    <a:avLst/>
-                                  </a:prstGeom>
-                                  <a:noFill/>
-                                  <a:ln>
-                                    <a:noFill/>
-                                  </a:ln>
-                                </pic:spPr>
-                              </pic:pic>
-                            </a:graphicData>
-                          </a:graphic>
-                        </wp:inline>
-                      </w:drawing>
-                    </w:r>
-                  </w:p>
-                  <w:p>
-                    <w:pPr>
-                      <w:rPr>
-                        <w:rFonts w:ascii="Arial (W1)" w:hAnsi="Arial (W1)" w:cs="Arial"/>
-                        <w:color w:val="333399"/>
-                        <w:sz w:val="8"/>
-                        <w:szCs w:val="7"/>
-                      </w:rPr>
-                    </w:pPr>
-                  </w:p>
-                </w:txbxContent>
-              </v:textbox>
-              <w10:wrap type="tight" anchory="page"/>
-            </v:shape>
-          </w:pict>
-        </mc:Fallback>
-      </mc:AlternateContent>
-    </w:r>
-    <w:r>
-      <w:rPr>
-        <w:noProof/>
-      </w:rPr>
-      <w:drawing>
-        <wp:anchor distT="0" distB="0" distL="114300" distR="114300" simplePos="0" relativeHeight="251662336" behindDoc="0" locked="0" layoutInCell="1" allowOverlap="1" wp14:anchorId="7FFB6918" wp14:editId="6AFBBFB8">
-          <wp:simplePos x="0" y="0"/>
-          <wp:positionH relativeFrom="column">
-            <wp:posOffset>6286500</wp:posOffset>
-          </wp:positionH>
-          <wp:positionV relativeFrom="paragraph">
-            <wp:posOffset>-81280</wp:posOffset>
-          </wp:positionV>
-          <wp:extent cx="342900" cy="546100"/>
-          <wp:effectExtent l="0" t="0" r="12700" b="12700"/>
-          <wp:wrapNone/>
-          <wp:docPr id="7" name="Picture 1"/>
-          <wp:cNvGraphicFramePr>
-            <a:graphicFrameLocks xmlns:a="http://schemas.openxmlformats.org/drawingml/2006/main" noChangeAspect="1"/>
-          </wp:cNvGraphicFramePr>
-          <a:graphic xmlns:a="http://schemas.openxmlformats.org/drawingml/2006/main">
-            <a:graphicData uri="http://schemas.openxmlformats.org/drawingml/2006/picture">
-              <pic:pic xmlns:pic="http://schemas.openxmlformats.org/drawingml/2006/picture">
-                <pic:nvPicPr>
-                  <pic:cNvPr id="0" name="Picture 1"/>
-                  <pic:cNvPicPr>
-                    <a:picLocks noChangeAspect="1" noChangeArrowheads="1"/>
-                  </pic:cNvPicPr>
-                </pic:nvPicPr>
-                <pic:blipFill>
-                  <a:blip r:embed="rId3">
-                    <a:extLst>
-                      <a:ext uri="{28A0092B-C50C-407E-A947-70E740481C1C}">
-                        <a14:useLocalDpi xmlns:a14="http://schemas.microsoft.com/office/drawing/2010/main" val="0"/>
-                      </a:ext>
-                    </a:extLst>
-                  </a:blip>
-                  <a:srcRect/>
-                  <a:stretch>
-                    <a:fillRect/>
-                  </a:stretch>
-                </pic:blipFill>
-                <pic:spPr bwMode="auto">
-                  <a:xfrm>
-                    <a:off x="0" y="0"/>
-                    <a:ext cx="342900" cy="546100"/>
-                  </a:xfrm>
-                  <a:prstGeom prst="rect">
-                    <a:avLst/>
-                  </a:prstGeom>
-                  <a:noFill/>
-                  <a:ln>
-                    <a:noFill/>
-                  </a:ln>
-                </pic:spPr>
-              </pic:pic>
-            </a:graphicData>
-          </a:graphic>
-          <wp14:sizeRelH relativeFrom="page">
-            <wp14:pctWidth>0</wp14:pctWidth>
-          </wp14:sizeRelH>
-          <wp14:sizeRelV relativeFrom="page">
-            <wp14:pctHeight>0</wp14:pctHeight>
-          </wp14:sizeRelV>
-        </wp:anchor>
-      </w:drawing>
-    </w:r>
-    <w:r>
-      <w:rPr>
-        <w:noProof/>
-      </w:rPr>
-      <mc:AlternateContent>
-        <mc:Choice Requires="wps">
-          <w:drawing>
-            <wp:anchor distT="0" distB="0" distL="114300" distR="114300" simplePos="0" relativeHeight="251661312" behindDoc="0" locked="0" layoutInCell="1" allowOverlap="1" wp14:anchorId="56F6D560" wp14:editId="5664B47E">
-              <wp:simplePos x="0" y="0"/>
-              <wp:positionH relativeFrom="column">
-                <wp:posOffset>6203315</wp:posOffset>
-              </wp:positionH>
-              <wp:positionV relativeFrom="paragraph">
-                <wp:posOffset>-317500</wp:posOffset>
-              </wp:positionV>
-              <wp:extent cx="554990" cy="688340"/>
-              <wp:effectExtent l="5715" t="0" r="0" b="0"/>
-              <wp:wrapTight wrapText="bothSides">
-                <wp:wrapPolygon edited="0">
-                  <wp:start x="0" y="0"/>
-                  <wp:lineTo x="21600" y="0"/>
-                  <wp:lineTo x="21600" y="21600"/>
-                  <wp:lineTo x="0" y="21600"/>
-                  <wp:lineTo x="0" y="0"/>
-                </wp:wrapPolygon>
-              </wp:wrapTight>
-              <wp:docPr id="4" name="Text Box 2"/>
-              <wp:cNvGraphicFramePr>
-                <a:graphicFrameLocks xmlns:a="http://schemas.openxmlformats.org/drawingml/2006/main"/>
-              </wp:cNvGraphicFramePr>
-              <a:graphic xmlns:a="http://schemas.openxmlformats.org/drawingml/2006/main">
-                <a:graphicData uri="http://schemas.microsoft.com/office/word/2010/wordprocessingShape">
-                  <wps:wsp>
-                    <wps:cNvSpPr txBox="1">
-                      <a:spLocks noChangeArrowheads="1"/>
-                    </wps:cNvSpPr>
-                    <wps:spPr bwMode="auto">
-                      <a:xfrm>
-                        <a:off x="0" y="0"/>
-                        <a:ext cx="554990" cy="688340"/>
-                      </a:xfrm>
-                      <a:prstGeom prst="rect">
-                        <a:avLst/>
-                      </a:prstGeom>
-                      <a:noFill/>
-                      <a:ln>
-                        <a:noFill/>
-                      </a:ln>
-                      <a:extLst>
-                        <a:ext uri="{909E8E84-426E-40dd-AFC4-6F175D3DCCD1}">
-                          <a14:hiddenFill xmlns:a14="http://schemas.microsoft.com/office/drawing/2010/main">
-                            <a:solidFill>
-                              <a:srgbClr val="FFFFFF"/>
-                            </a:solidFill>
-                          </a14:hiddenFill>
-                        </a:ext>
-                        <a:ext uri="{91240B29-F687-4f45-9708-019B960494DF}">
-                          <a14:hiddenLine xmlns:a14="http://schemas.microsoft.com/office/drawing/2010/main" w="9525">
-                            <a:solidFill>
-                              <a:srgbClr val="000000"/>
-                            </a:solidFill>
-                            <a:miter lim="800000"/>
-                            <a:headEnd/>
-                            <a:tailEnd/>
-                          </a14:hiddenLine>
-                        </a:ext>
-                      </a:extLst>
-                    </wps:spPr>
-                    <wps:txbx>
-                      <w:txbxContent>
-                        <w:p/>
-                      </w:txbxContent>
-                    </wps:txbx>
-                    <wps:bodyPr rot="0" vert="horz" wrap="square" lIns="91440" tIns="45720" rIns="91440" bIns="45720" anchor="t" anchorCtr="0" upright="1">
-                      <a:noAutofit/>
-                    </wps:bodyPr>
-                  </wps:wsp>
-                </a:graphicData>
-              </a:graphic>
-              <wp14:sizeRelH relativeFrom="page">
-                <wp14:pctWidth>0</wp14:pctWidth>
-              </wp14:sizeRelH>
-              <wp14:sizeRelV relativeFrom="page">
-                <wp14:pctHeight>0</wp14:pctHeight>
-              </wp14:sizeRelV>
-            </wp:anchor>
-          </w:drawing>
-        </mc:Choice>
-        <mc:Fallback>
-          <w:pict>
-            <v:shape id="_x0000_s1028" type="#_x0000_t202" style="position:absolute;left:0;text-align:left;margin-left:488.45pt;margin-top:-24.95pt;width:43.7pt;height:54.2pt;z-index:251661312;visibility:visible;mso-wrap-style:square;mso-width-percent:0;mso-height-percent:0;mso-wrap-distance-left:9pt;mso-wrap-distance-top:0;mso-wrap-distance-right:9pt;mso-wrap-distance-bottom:0;mso-position-horizontal:absolute;mso-position-horizontal-relative:text;mso-position-vertical:absolute;mso-position-vertical-relative:text;mso-width-percent:0;mso-height-percent:0;mso-width-relative:page;mso-height-relative:page;v-text-anchor:top" o:gfxdata="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" filled="f" stroked="f">
-              <v:textbox>
-                <w:txbxContent>
-                  <w:p/>
-                </w:txbxContent>
-              </v:textbox>
-              <w10:wrap type="tight"/>
-            </v:shape>
-          </w:pict>
-        </mc:Fallback>
-      </mc:AlternateContent>
-    </w:r>
-    <w:r>
-      <w:rPr>
-        <w:noProof/>
-      </w:rPr>
-      <w:t xml:space="preserve"> </w:t>
-    </w:r>
-  </w:p>
-  <w:p>
-    <w:pPr>
-      <w:tabs>
-        <w:tab w:val="center" w:pos="4153"/>
-        <w:tab w:val="right" w:pos="8306"/>
-      </w:tabs>
-      <w:jc w:val="center"/>
-      <w:rPr>
-        <w:rFonts w:ascii="Arial" w:hAnsi="Arial" w:cs="Arial"/>
-        <w:bCs/>
-        <w:iCs/>
-        <w:color w:val="999999"/>
-      </w:rPr>
-    </w:pPr>
-    <w:r>
-      <w:rPr>
-        <w:noProof/>
-      </w:rPr>
-      <w:t xml:space="preserve"> </w:t>
+      <w:t xml:space="preserve">  </w:t>
     </w:r>
   </w:p>
 </w:hdr>
@@ -5185,7 +5216,7 @@
 </file>
 
 <file path=customXml/itemProps1.xml><?xml version="1.0" encoding="utf-8"?>
-<ds:datastoreItem xmlns:ds="http://schemas.openxmlformats.org/officeDocument/2006/customXml" ds:itemID="{22F8D96A-ADE7-664C-B7D3-A2DC26FBA951}">
+<ds:datastoreItem xmlns:ds="http://schemas.openxmlformats.org/officeDocument/2006/customXml" ds:itemID="{FE468646-3894-EC4C-9ECD-45A43F0C119D}">
   <ds:schemaRefs>
     <ds:schemaRef ds:uri="http://schemas.openxmlformats.org/officeDocument/2006/bibliography"/>
   </ds:schemaRefs>

</xml_diff>